<commit_message>
Inserimento boundary condition SDD
</commit_message>
<xml_diff>
--- a/deliverables/SDD_urCoach.docx
+++ b/deliverables/SDD_urCoach.docx
@@ -393,7 +393,9 @@
       <w:pPr>
         <w:pStyle w:val="Heading1"/>
         <w:spacing w:line="276" w:lineRule="auto"/>
-        <w:rPr/>
+        <w:rPr>
+          <w:b w:val="1"/>
+        </w:rPr>
       </w:pPr>
       <w:bookmarkStart w:colFirst="0" w:colLast="0" w:name="_5pakn48fcmqv" w:id="3"/>
       <w:bookmarkEnd w:id="3"/>
@@ -403,6 +405,2065 @@
         </w:rPr>
         <w:t xml:space="preserve">Sommario</w:t>
       </w:r>
+      <w:r>
+        <w:rPr>
+          <w:rtl w:val="0"/>
+        </w:rPr>
+      </w:r>
+    </w:p>
+    <w:sdt>
+      <w:sdtPr>
+        <w:docPartObj>
+          <w:docPartGallery w:val="Table of Contents"/>
+          <w:docPartUnique w:val="1"/>
+        </w:docPartObj>
+      </w:sdtPr>
+      <w:sdtContent>
+        <w:p>
+          <w:pPr>
+            <w:tabs>
+              <w:tab w:val="right" w:pos="9030"/>
+            </w:tabs>
+            <w:spacing w:before="200" w:line="240" w:lineRule="auto"/>
+            <w:ind w:left="0" w:firstLine="0"/>
+            <w:rPr>
+              <w:rFonts w:ascii="Arial" w:cs="Arial" w:eastAsia="Arial" w:hAnsi="Arial"/>
+              <w:b w:val="1"/>
+              <w:i w:val="0"/>
+              <w:smallCaps w:val="0"/>
+              <w:strike w:val="0"/>
+              <w:color w:val="000000"/>
+              <w:sz w:val="22"/>
+              <w:szCs w:val="22"/>
+              <w:u w:val="none"/>
+              <w:shd w:fill="auto" w:val="clear"/>
+              <w:vertAlign w:val="baseline"/>
+            </w:rPr>
+          </w:pPr>
+          <w:r>
+            <w:fldChar w:fldCharType="begin"/>
+            <w:instrText xml:space="preserve"> TOC \h \u \z </w:instrText>
+            <w:fldChar w:fldCharType="separate"/>
+          </w:r>
+          <w:hyperlink w:anchor="_d88u1umnkao">
+            <w:r>
+              <w:rPr>
+                <w:rFonts w:ascii="Arial" w:cs="Arial" w:eastAsia="Arial" w:hAnsi="Arial"/>
+                <w:b w:val="1"/>
+                <w:i w:val="0"/>
+                <w:smallCaps w:val="0"/>
+                <w:strike w:val="0"/>
+                <w:color w:val="000000"/>
+                <w:sz w:val="22"/>
+                <w:szCs w:val="22"/>
+                <w:u w:val="none"/>
+                <w:shd w:fill="auto" w:val="clear"/>
+                <w:vertAlign w:val="baseline"/>
+                <w:rtl w:val="0"/>
+              </w:rPr>
+              <w:t xml:space="preserve">1. Introduzione</w:t>
+            </w:r>
+          </w:hyperlink>
+          <w:r>
+            <w:rPr>
+              <w:rFonts w:ascii="Arial" w:cs="Arial" w:eastAsia="Arial" w:hAnsi="Arial"/>
+              <w:b w:val="1"/>
+              <w:i w:val="0"/>
+              <w:smallCaps w:val="0"/>
+              <w:strike w:val="0"/>
+              <w:color w:val="000000"/>
+              <w:sz w:val="22"/>
+              <w:szCs w:val="22"/>
+              <w:u w:val="none"/>
+              <w:shd w:fill="auto" w:val="clear"/>
+              <w:vertAlign w:val="baseline"/>
+              <w:rtl w:val="0"/>
+            </w:rPr>
+            <w:tab/>
+          </w:r>
+          <w:r>
+            <w:fldChar w:fldCharType="begin"/>
+            <w:instrText xml:space="preserve"> PAGEREF _d88u1umnkao \h </w:instrText>
+            <w:fldChar w:fldCharType="separate"/>
+          </w:r>
+          <w:r>
+            <w:rPr>
+              <w:rFonts w:ascii="Arial" w:cs="Arial" w:eastAsia="Arial" w:hAnsi="Arial"/>
+              <w:b w:val="1"/>
+              <w:i w:val="0"/>
+              <w:smallCaps w:val="0"/>
+              <w:strike w:val="0"/>
+              <w:color w:val="000000"/>
+              <w:sz w:val="22"/>
+              <w:szCs w:val="22"/>
+              <w:u w:val="none"/>
+              <w:shd w:fill="auto" w:val="clear"/>
+              <w:vertAlign w:val="baseline"/>
+              <w:rtl w:val="0"/>
+            </w:rPr>
+            <w:t xml:space="preserve">4</w:t>
+          </w:r>
+          <w:r>
+            <w:fldChar w:fldCharType="end"/>
+          </w:r>
+          <w:r>
+            <w:rPr>
+              <w:rtl w:val="0"/>
+            </w:rPr>
+          </w:r>
+        </w:p>
+        <w:p>
+          <w:pPr>
+            <w:tabs>
+              <w:tab w:val="right" w:pos="9030"/>
+            </w:tabs>
+            <w:spacing w:before="60" w:line="240" w:lineRule="auto"/>
+            <w:ind w:left="360" w:firstLine="0"/>
+            <w:rPr>
+              <w:rFonts w:ascii="Arial" w:cs="Arial" w:eastAsia="Arial" w:hAnsi="Arial"/>
+              <w:b w:val="0"/>
+              <w:i w:val="0"/>
+              <w:smallCaps w:val="0"/>
+              <w:strike w:val="0"/>
+              <w:color w:val="000000"/>
+              <w:sz w:val="22"/>
+              <w:szCs w:val="22"/>
+              <w:u w:val="none"/>
+              <w:shd w:fill="auto" w:val="clear"/>
+              <w:vertAlign w:val="baseline"/>
+            </w:rPr>
+          </w:pPr>
+          <w:hyperlink w:anchor="_nkq1p5g0cngo">
+            <w:r>
+              <w:rPr>
+                <w:rFonts w:ascii="Arial" w:cs="Arial" w:eastAsia="Arial" w:hAnsi="Arial"/>
+                <w:b w:val="0"/>
+                <w:i w:val="0"/>
+                <w:smallCaps w:val="0"/>
+                <w:strike w:val="0"/>
+                <w:color w:val="000000"/>
+                <w:sz w:val="22"/>
+                <w:szCs w:val="22"/>
+                <w:u w:val="none"/>
+                <w:shd w:fill="auto" w:val="clear"/>
+                <w:vertAlign w:val="baseline"/>
+                <w:rtl w:val="0"/>
+              </w:rPr>
+              <w:t xml:space="preserve">1.1 Obiettivi del sistema</w:t>
+            </w:r>
+          </w:hyperlink>
+          <w:r>
+            <w:rPr>
+              <w:rFonts w:ascii="Arial" w:cs="Arial" w:eastAsia="Arial" w:hAnsi="Arial"/>
+              <w:b w:val="0"/>
+              <w:i w:val="0"/>
+              <w:smallCaps w:val="0"/>
+              <w:strike w:val="0"/>
+              <w:color w:val="000000"/>
+              <w:sz w:val="22"/>
+              <w:szCs w:val="22"/>
+              <w:u w:val="none"/>
+              <w:shd w:fill="auto" w:val="clear"/>
+              <w:vertAlign w:val="baseline"/>
+              <w:rtl w:val="0"/>
+            </w:rPr>
+            <w:tab/>
+          </w:r>
+          <w:r>
+            <w:fldChar w:fldCharType="begin"/>
+            <w:instrText xml:space="preserve"> PAGEREF _nkq1p5g0cngo \h </w:instrText>
+            <w:fldChar w:fldCharType="separate"/>
+          </w:r>
+          <w:r>
+            <w:rPr>
+              <w:rFonts w:ascii="Arial" w:cs="Arial" w:eastAsia="Arial" w:hAnsi="Arial"/>
+              <w:b w:val="0"/>
+              <w:i w:val="0"/>
+              <w:smallCaps w:val="0"/>
+              <w:strike w:val="0"/>
+              <w:color w:val="000000"/>
+              <w:sz w:val="22"/>
+              <w:szCs w:val="22"/>
+              <w:u w:val="none"/>
+              <w:shd w:fill="auto" w:val="clear"/>
+              <w:vertAlign w:val="baseline"/>
+              <w:rtl w:val="0"/>
+            </w:rPr>
+            <w:t xml:space="preserve">4</w:t>
+          </w:r>
+          <w:r>
+            <w:fldChar w:fldCharType="end"/>
+          </w:r>
+          <w:r>
+            <w:rPr>
+              <w:rtl w:val="0"/>
+            </w:rPr>
+          </w:r>
+        </w:p>
+        <w:p>
+          <w:pPr>
+            <w:tabs>
+              <w:tab w:val="right" w:pos="9030"/>
+            </w:tabs>
+            <w:spacing w:before="60" w:line="240" w:lineRule="auto"/>
+            <w:ind w:left="360" w:firstLine="0"/>
+            <w:rPr>
+              <w:rFonts w:ascii="Arial" w:cs="Arial" w:eastAsia="Arial" w:hAnsi="Arial"/>
+              <w:b w:val="0"/>
+              <w:i w:val="0"/>
+              <w:smallCaps w:val="0"/>
+              <w:strike w:val="0"/>
+              <w:color w:val="000000"/>
+              <w:sz w:val="22"/>
+              <w:szCs w:val="22"/>
+              <w:u w:val="none"/>
+              <w:shd w:fill="auto" w:val="clear"/>
+              <w:vertAlign w:val="baseline"/>
+            </w:rPr>
+          </w:pPr>
+          <w:hyperlink w:anchor="_1i96hfeb7lni">
+            <w:r>
+              <w:rPr>
+                <w:rFonts w:ascii="Arial" w:cs="Arial" w:eastAsia="Arial" w:hAnsi="Arial"/>
+                <w:b w:val="0"/>
+                <w:i w:val="0"/>
+                <w:smallCaps w:val="0"/>
+                <w:strike w:val="0"/>
+                <w:color w:val="000000"/>
+                <w:sz w:val="22"/>
+                <w:szCs w:val="22"/>
+                <w:u w:val="none"/>
+                <w:shd w:fill="auto" w:val="clear"/>
+                <w:vertAlign w:val="baseline"/>
+                <w:rtl w:val="0"/>
+              </w:rPr>
+              <w:t xml:space="preserve">1.2 Design goals</w:t>
+            </w:r>
+          </w:hyperlink>
+          <w:r>
+            <w:rPr>
+              <w:rFonts w:ascii="Arial" w:cs="Arial" w:eastAsia="Arial" w:hAnsi="Arial"/>
+              <w:b w:val="0"/>
+              <w:i w:val="0"/>
+              <w:smallCaps w:val="0"/>
+              <w:strike w:val="0"/>
+              <w:color w:val="000000"/>
+              <w:sz w:val="22"/>
+              <w:szCs w:val="22"/>
+              <w:u w:val="none"/>
+              <w:shd w:fill="auto" w:val="clear"/>
+              <w:vertAlign w:val="baseline"/>
+              <w:rtl w:val="0"/>
+            </w:rPr>
+            <w:tab/>
+          </w:r>
+          <w:r>
+            <w:fldChar w:fldCharType="begin"/>
+            <w:instrText xml:space="preserve"> PAGEREF _1i96hfeb7lni \h </w:instrText>
+            <w:fldChar w:fldCharType="separate"/>
+          </w:r>
+          <w:r>
+            <w:rPr>
+              <w:rFonts w:ascii="Arial" w:cs="Arial" w:eastAsia="Arial" w:hAnsi="Arial"/>
+              <w:b w:val="0"/>
+              <w:i w:val="0"/>
+              <w:smallCaps w:val="0"/>
+              <w:strike w:val="0"/>
+              <w:color w:val="000000"/>
+              <w:sz w:val="22"/>
+              <w:szCs w:val="22"/>
+              <w:u w:val="none"/>
+              <w:shd w:fill="auto" w:val="clear"/>
+              <w:vertAlign w:val="baseline"/>
+              <w:rtl w:val="0"/>
+            </w:rPr>
+            <w:t xml:space="preserve">5</w:t>
+          </w:r>
+          <w:r>
+            <w:fldChar w:fldCharType="end"/>
+          </w:r>
+          <w:r>
+            <w:rPr>
+              <w:rtl w:val="0"/>
+            </w:rPr>
+          </w:r>
+        </w:p>
+        <w:p>
+          <w:pPr>
+            <w:tabs>
+              <w:tab w:val="right" w:pos="9030"/>
+            </w:tabs>
+            <w:spacing w:before="60" w:line="240" w:lineRule="auto"/>
+            <w:ind w:left="720" w:firstLine="0"/>
+            <w:rPr>
+              <w:rFonts w:ascii="Arial" w:cs="Arial" w:eastAsia="Arial" w:hAnsi="Arial"/>
+              <w:b w:val="0"/>
+              <w:i w:val="0"/>
+              <w:smallCaps w:val="0"/>
+              <w:strike w:val="0"/>
+              <w:color w:val="000000"/>
+              <w:sz w:val="22"/>
+              <w:szCs w:val="22"/>
+              <w:u w:val="none"/>
+              <w:shd w:fill="auto" w:val="clear"/>
+              <w:vertAlign w:val="baseline"/>
+            </w:rPr>
+          </w:pPr>
+          <w:hyperlink w:anchor="_xjxv6haoiu7o">
+            <w:r>
+              <w:rPr>
+                <w:rFonts w:ascii="Arial" w:cs="Arial" w:eastAsia="Arial" w:hAnsi="Arial"/>
+                <w:b w:val="0"/>
+                <w:i w:val="0"/>
+                <w:smallCaps w:val="0"/>
+                <w:strike w:val="0"/>
+                <w:color w:val="000000"/>
+                <w:sz w:val="22"/>
+                <w:szCs w:val="22"/>
+                <w:u w:val="none"/>
+                <w:shd w:fill="auto" w:val="clear"/>
+                <w:vertAlign w:val="baseline"/>
+                <w:rtl w:val="0"/>
+              </w:rPr>
+              <w:t xml:space="preserve">1.2.1 Criteri di performance</w:t>
+            </w:r>
+          </w:hyperlink>
+          <w:r>
+            <w:rPr>
+              <w:rFonts w:ascii="Arial" w:cs="Arial" w:eastAsia="Arial" w:hAnsi="Arial"/>
+              <w:b w:val="0"/>
+              <w:i w:val="0"/>
+              <w:smallCaps w:val="0"/>
+              <w:strike w:val="0"/>
+              <w:color w:val="000000"/>
+              <w:sz w:val="22"/>
+              <w:szCs w:val="22"/>
+              <w:u w:val="none"/>
+              <w:shd w:fill="auto" w:val="clear"/>
+              <w:vertAlign w:val="baseline"/>
+              <w:rtl w:val="0"/>
+            </w:rPr>
+            <w:tab/>
+          </w:r>
+          <w:r>
+            <w:fldChar w:fldCharType="begin"/>
+            <w:instrText xml:space="preserve"> PAGEREF _xjxv6haoiu7o \h </w:instrText>
+            <w:fldChar w:fldCharType="separate"/>
+          </w:r>
+          <w:r>
+            <w:rPr>
+              <w:rFonts w:ascii="Arial" w:cs="Arial" w:eastAsia="Arial" w:hAnsi="Arial"/>
+              <w:b w:val="0"/>
+              <w:i w:val="0"/>
+              <w:smallCaps w:val="0"/>
+              <w:strike w:val="0"/>
+              <w:color w:val="000000"/>
+              <w:sz w:val="22"/>
+              <w:szCs w:val="22"/>
+              <w:u w:val="none"/>
+              <w:shd w:fill="auto" w:val="clear"/>
+              <w:vertAlign w:val="baseline"/>
+              <w:rtl w:val="0"/>
+            </w:rPr>
+            <w:t xml:space="preserve">5</w:t>
+          </w:r>
+          <w:r>
+            <w:fldChar w:fldCharType="end"/>
+          </w:r>
+          <w:r>
+            <w:rPr>
+              <w:rtl w:val="0"/>
+            </w:rPr>
+          </w:r>
+        </w:p>
+        <w:p>
+          <w:pPr>
+            <w:tabs>
+              <w:tab w:val="right" w:pos="9030"/>
+            </w:tabs>
+            <w:spacing w:before="60" w:line="240" w:lineRule="auto"/>
+            <w:ind w:left="720" w:firstLine="0"/>
+            <w:rPr>
+              <w:rFonts w:ascii="Arial" w:cs="Arial" w:eastAsia="Arial" w:hAnsi="Arial"/>
+              <w:b w:val="0"/>
+              <w:i w:val="0"/>
+              <w:smallCaps w:val="0"/>
+              <w:strike w:val="0"/>
+              <w:color w:val="000000"/>
+              <w:sz w:val="22"/>
+              <w:szCs w:val="22"/>
+              <w:u w:val="none"/>
+              <w:shd w:fill="auto" w:val="clear"/>
+              <w:vertAlign w:val="baseline"/>
+            </w:rPr>
+          </w:pPr>
+          <w:hyperlink w:anchor="_kp30jyz9syy5">
+            <w:r>
+              <w:rPr>
+                <w:rFonts w:ascii="Arial" w:cs="Arial" w:eastAsia="Arial" w:hAnsi="Arial"/>
+                <w:b w:val="0"/>
+                <w:i w:val="0"/>
+                <w:smallCaps w:val="0"/>
+                <w:strike w:val="0"/>
+                <w:color w:val="000000"/>
+                <w:sz w:val="22"/>
+                <w:szCs w:val="22"/>
+                <w:u w:val="none"/>
+                <w:shd w:fill="auto" w:val="clear"/>
+                <w:vertAlign w:val="baseline"/>
+                <w:rtl w:val="0"/>
+              </w:rPr>
+              <w:t xml:space="preserve">1.2.2 Criteri di affidabilità</w:t>
+            </w:r>
+          </w:hyperlink>
+          <w:r>
+            <w:rPr>
+              <w:rFonts w:ascii="Arial" w:cs="Arial" w:eastAsia="Arial" w:hAnsi="Arial"/>
+              <w:b w:val="0"/>
+              <w:i w:val="0"/>
+              <w:smallCaps w:val="0"/>
+              <w:strike w:val="0"/>
+              <w:color w:val="000000"/>
+              <w:sz w:val="22"/>
+              <w:szCs w:val="22"/>
+              <w:u w:val="none"/>
+              <w:shd w:fill="auto" w:val="clear"/>
+              <w:vertAlign w:val="baseline"/>
+              <w:rtl w:val="0"/>
+            </w:rPr>
+            <w:tab/>
+          </w:r>
+          <w:r>
+            <w:fldChar w:fldCharType="begin"/>
+            <w:instrText xml:space="preserve"> PAGEREF _kp30jyz9syy5 \h </w:instrText>
+            <w:fldChar w:fldCharType="separate"/>
+          </w:r>
+          <w:r>
+            <w:rPr>
+              <w:rFonts w:ascii="Arial" w:cs="Arial" w:eastAsia="Arial" w:hAnsi="Arial"/>
+              <w:b w:val="0"/>
+              <w:i w:val="0"/>
+              <w:smallCaps w:val="0"/>
+              <w:strike w:val="0"/>
+              <w:color w:val="000000"/>
+              <w:sz w:val="22"/>
+              <w:szCs w:val="22"/>
+              <w:u w:val="none"/>
+              <w:shd w:fill="auto" w:val="clear"/>
+              <w:vertAlign w:val="baseline"/>
+              <w:rtl w:val="0"/>
+            </w:rPr>
+            <w:t xml:space="preserve">5</w:t>
+          </w:r>
+          <w:r>
+            <w:fldChar w:fldCharType="end"/>
+          </w:r>
+          <w:r>
+            <w:rPr>
+              <w:rtl w:val="0"/>
+            </w:rPr>
+          </w:r>
+        </w:p>
+        <w:p>
+          <w:pPr>
+            <w:tabs>
+              <w:tab w:val="right" w:pos="9030"/>
+            </w:tabs>
+            <w:spacing w:before="60" w:line="240" w:lineRule="auto"/>
+            <w:ind w:left="720" w:firstLine="0"/>
+            <w:rPr>
+              <w:rFonts w:ascii="Arial" w:cs="Arial" w:eastAsia="Arial" w:hAnsi="Arial"/>
+              <w:b w:val="0"/>
+              <w:i w:val="0"/>
+              <w:smallCaps w:val="0"/>
+              <w:strike w:val="0"/>
+              <w:color w:val="000000"/>
+              <w:sz w:val="22"/>
+              <w:szCs w:val="22"/>
+              <w:u w:val="none"/>
+              <w:shd w:fill="auto" w:val="clear"/>
+              <w:vertAlign w:val="baseline"/>
+            </w:rPr>
+          </w:pPr>
+          <w:hyperlink w:anchor="_iy2b0nv13yp0">
+            <w:r>
+              <w:rPr>
+                <w:rFonts w:ascii="Arial" w:cs="Arial" w:eastAsia="Arial" w:hAnsi="Arial"/>
+                <w:b w:val="0"/>
+                <w:i w:val="0"/>
+                <w:smallCaps w:val="0"/>
+                <w:strike w:val="0"/>
+                <w:color w:val="000000"/>
+                <w:sz w:val="22"/>
+                <w:szCs w:val="22"/>
+                <w:u w:val="none"/>
+                <w:shd w:fill="auto" w:val="clear"/>
+                <w:vertAlign w:val="baseline"/>
+                <w:rtl w:val="0"/>
+              </w:rPr>
+              <w:t xml:space="preserve">1.2.3 Criteri di costo</w:t>
+            </w:r>
+          </w:hyperlink>
+          <w:r>
+            <w:rPr>
+              <w:rFonts w:ascii="Arial" w:cs="Arial" w:eastAsia="Arial" w:hAnsi="Arial"/>
+              <w:b w:val="0"/>
+              <w:i w:val="0"/>
+              <w:smallCaps w:val="0"/>
+              <w:strike w:val="0"/>
+              <w:color w:val="000000"/>
+              <w:sz w:val="22"/>
+              <w:szCs w:val="22"/>
+              <w:u w:val="none"/>
+              <w:shd w:fill="auto" w:val="clear"/>
+              <w:vertAlign w:val="baseline"/>
+              <w:rtl w:val="0"/>
+            </w:rPr>
+            <w:tab/>
+          </w:r>
+          <w:r>
+            <w:fldChar w:fldCharType="begin"/>
+            <w:instrText xml:space="preserve"> PAGEREF _iy2b0nv13yp0 \h </w:instrText>
+            <w:fldChar w:fldCharType="separate"/>
+          </w:r>
+          <w:r>
+            <w:rPr>
+              <w:rFonts w:ascii="Arial" w:cs="Arial" w:eastAsia="Arial" w:hAnsi="Arial"/>
+              <w:b w:val="0"/>
+              <w:i w:val="0"/>
+              <w:smallCaps w:val="0"/>
+              <w:strike w:val="0"/>
+              <w:color w:val="000000"/>
+              <w:sz w:val="22"/>
+              <w:szCs w:val="22"/>
+              <w:u w:val="none"/>
+              <w:shd w:fill="auto" w:val="clear"/>
+              <w:vertAlign w:val="baseline"/>
+              <w:rtl w:val="0"/>
+            </w:rPr>
+            <w:t xml:space="preserve">5</w:t>
+          </w:r>
+          <w:r>
+            <w:fldChar w:fldCharType="end"/>
+          </w:r>
+          <w:r>
+            <w:rPr>
+              <w:rtl w:val="0"/>
+            </w:rPr>
+          </w:r>
+        </w:p>
+        <w:p>
+          <w:pPr>
+            <w:tabs>
+              <w:tab w:val="right" w:pos="9030"/>
+            </w:tabs>
+            <w:spacing w:before="60" w:line="240" w:lineRule="auto"/>
+            <w:ind w:left="720" w:firstLine="0"/>
+            <w:rPr>
+              <w:rFonts w:ascii="Arial" w:cs="Arial" w:eastAsia="Arial" w:hAnsi="Arial"/>
+              <w:b w:val="0"/>
+              <w:i w:val="0"/>
+              <w:smallCaps w:val="0"/>
+              <w:strike w:val="0"/>
+              <w:color w:val="000000"/>
+              <w:sz w:val="22"/>
+              <w:szCs w:val="22"/>
+              <w:u w:val="none"/>
+              <w:shd w:fill="auto" w:val="clear"/>
+              <w:vertAlign w:val="baseline"/>
+            </w:rPr>
+          </w:pPr>
+          <w:hyperlink w:anchor="_isvv0ssic2rk">
+            <w:r>
+              <w:rPr>
+                <w:rFonts w:ascii="Arial" w:cs="Arial" w:eastAsia="Arial" w:hAnsi="Arial"/>
+                <w:b w:val="0"/>
+                <w:i w:val="0"/>
+                <w:smallCaps w:val="0"/>
+                <w:strike w:val="0"/>
+                <w:color w:val="000000"/>
+                <w:sz w:val="22"/>
+                <w:szCs w:val="22"/>
+                <w:u w:val="none"/>
+                <w:shd w:fill="auto" w:val="clear"/>
+                <w:vertAlign w:val="baseline"/>
+                <w:rtl w:val="0"/>
+              </w:rPr>
+              <w:t xml:space="preserve">1.2.4 Criteri di manutenzione</w:t>
+            </w:r>
+          </w:hyperlink>
+          <w:r>
+            <w:rPr>
+              <w:rFonts w:ascii="Arial" w:cs="Arial" w:eastAsia="Arial" w:hAnsi="Arial"/>
+              <w:b w:val="0"/>
+              <w:i w:val="0"/>
+              <w:smallCaps w:val="0"/>
+              <w:strike w:val="0"/>
+              <w:color w:val="000000"/>
+              <w:sz w:val="22"/>
+              <w:szCs w:val="22"/>
+              <w:u w:val="none"/>
+              <w:shd w:fill="auto" w:val="clear"/>
+              <w:vertAlign w:val="baseline"/>
+              <w:rtl w:val="0"/>
+            </w:rPr>
+            <w:tab/>
+          </w:r>
+          <w:r>
+            <w:fldChar w:fldCharType="begin"/>
+            <w:instrText xml:space="preserve"> PAGEREF _isvv0ssic2rk \h </w:instrText>
+            <w:fldChar w:fldCharType="separate"/>
+          </w:r>
+          <w:r>
+            <w:rPr>
+              <w:rFonts w:ascii="Arial" w:cs="Arial" w:eastAsia="Arial" w:hAnsi="Arial"/>
+              <w:b w:val="0"/>
+              <w:i w:val="0"/>
+              <w:smallCaps w:val="0"/>
+              <w:strike w:val="0"/>
+              <w:color w:val="000000"/>
+              <w:sz w:val="22"/>
+              <w:szCs w:val="22"/>
+              <w:u w:val="none"/>
+              <w:shd w:fill="auto" w:val="clear"/>
+              <w:vertAlign w:val="baseline"/>
+              <w:rtl w:val="0"/>
+            </w:rPr>
+            <w:t xml:space="preserve">5</w:t>
+          </w:r>
+          <w:r>
+            <w:fldChar w:fldCharType="end"/>
+          </w:r>
+          <w:r>
+            <w:rPr>
+              <w:rtl w:val="0"/>
+            </w:rPr>
+          </w:r>
+        </w:p>
+        <w:p>
+          <w:pPr>
+            <w:tabs>
+              <w:tab w:val="right" w:pos="9030"/>
+            </w:tabs>
+            <w:spacing w:before="60" w:line="240" w:lineRule="auto"/>
+            <w:ind w:left="720" w:firstLine="0"/>
+            <w:rPr>
+              <w:rFonts w:ascii="Arial" w:cs="Arial" w:eastAsia="Arial" w:hAnsi="Arial"/>
+              <w:b w:val="0"/>
+              <w:i w:val="0"/>
+              <w:smallCaps w:val="0"/>
+              <w:strike w:val="0"/>
+              <w:color w:val="000000"/>
+              <w:sz w:val="22"/>
+              <w:szCs w:val="22"/>
+              <w:u w:val="none"/>
+              <w:shd w:fill="auto" w:val="clear"/>
+              <w:vertAlign w:val="baseline"/>
+            </w:rPr>
+          </w:pPr>
+          <w:hyperlink w:anchor="_6jpe76fjdxlu">
+            <w:r>
+              <w:rPr>
+                <w:rFonts w:ascii="Arial" w:cs="Arial" w:eastAsia="Arial" w:hAnsi="Arial"/>
+                <w:b w:val="0"/>
+                <w:i w:val="0"/>
+                <w:smallCaps w:val="0"/>
+                <w:strike w:val="0"/>
+                <w:color w:val="000000"/>
+                <w:sz w:val="22"/>
+                <w:szCs w:val="22"/>
+                <w:u w:val="none"/>
+                <w:shd w:fill="auto" w:val="clear"/>
+                <w:vertAlign w:val="baseline"/>
+                <w:rtl w:val="0"/>
+              </w:rPr>
+              <w:t xml:space="preserve">1.2.4 Criteri per l’utente finale</w:t>
+            </w:r>
+          </w:hyperlink>
+          <w:r>
+            <w:rPr>
+              <w:rFonts w:ascii="Arial" w:cs="Arial" w:eastAsia="Arial" w:hAnsi="Arial"/>
+              <w:b w:val="0"/>
+              <w:i w:val="0"/>
+              <w:smallCaps w:val="0"/>
+              <w:strike w:val="0"/>
+              <w:color w:val="000000"/>
+              <w:sz w:val="22"/>
+              <w:szCs w:val="22"/>
+              <w:u w:val="none"/>
+              <w:shd w:fill="auto" w:val="clear"/>
+              <w:vertAlign w:val="baseline"/>
+              <w:rtl w:val="0"/>
+            </w:rPr>
+            <w:tab/>
+          </w:r>
+          <w:r>
+            <w:fldChar w:fldCharType="begin"/>
+            <w:instrText xml:space="preserve"> PAGEREF _6jpe76fjdxlu \h </w:instrText>
+            <w:fldChar w:fldCharType="separate"/>
+          </w:r>
+          <w:r>
+            <w:rPr>
+              <w:rFonts w:ascii="Arial" w:cs="Arial" w:eastAsia="Arial" w:hAnsi="Arial"/>
+              <w:b w:val="0"/>
+              <w:i w:val="0"/>
+              <w:smallCaps w:val="0"/>
+              <w:strike w:val="0"/>
+              <w:color w:val="000000"/>
+              <w:sz w:val="22"/>
+              <w:szCs w:val="22"/>
+              <w:u w:val="none"/>
+              <w:shd w:fill="auto" w:val="clear"/>
+              <w:vertAlign w:val="baseline"/>
+              <w:rtl w:val="0"/>
+            </w:rPr>
+            <w:t xml:space="preserve">6</w:t>
+          </w:r>
+          <w:r>
+            <w:fldChar w:fldCharType="end"/>
+          </w:r>
+          <w:r>
+            <w:rPr>
+              <w:rtl w:val="0"/>
+            </w:rPr>
+          </w:r>
+        </w:p>
+        <w:p>
+          <w:pPr>
+            <w:tabs>
+              <w:tab w:val="right" w:pos="9030"/>
+            </w:tabs>
+            <w:spacing w:before="60" w:line="240" w:lineRule="auto"/>
+            <w:ind w:left="360" w:firstLine="0"/>
+            <w:rPr>
+              <w:rFonts w:ascii="Arial" w:cs="Arial" w:eastAsia="Arial" w:hAnsi="Arial"/>
+              <w:b w:val="0"/>
+              <w:i w:val="0"/>
+              <w:smallCaps w:val="0"/>
+              <w:strike w:val="0"/>
+              <w:color w:val="000000"/>
+              <w:sz w:val="22"/>
+              <w:szCs w:val="22"/>
+              <w:u w:val="none"/>
+              <w:shd w:fill="auto" w:val="clear"/>
+              <w:vertAlign w:val="baseline"/>
+            </w:rPr>
+          </w:pPr>
+          <w:hyperlink w:anchor="_w1x83obamkuj">
+            <w:r>
+              <w:rPr>
+                <w:rFonts w:ascii="Arial" w:cs="Arial" w:eastAsia="Arial" w:hAnsi="Arial"/>
+                <w:b w:val="0"/>
+                <w:i w:val="0"/>
+                <w:smallCaps w:val="0"/>
+                <w:strike w:val="0"/>
+                <w:color w:val="000000"/>
+                <w:sz w:val="22"/>
+                <w:szCs w:val="22"/>
+                <w:u w:val="none"/>
+                <w:shd w:fill="auto" w:val="clear"/>
+                <w:vertAlign w:val="baseline"/>
+                <w:rtl w:val="0"/>
+              </w:rPr>
+              <w:t xml:space="preserve">1.3 Definizioni, acronimi ed abbreviazioni</w:t>
+            </w:r>
+          </w:hyperlink>
+          <w:r>
+            <w:rPr>
+              <w:rFonts w:ascii="Arial" w:cs="Arial" w:eastAsia="Arial" w:hAnsi="Arial"/>
+              <w:b w:val="0"/>
+              <w:i w:val="0"/>
+              <w:smallCaps w:val="0"/>
+              <w:strike w:val="0"/>
+              <w:color w:val="000000"/>
+              <w:sz w:val="22"/>
+              <w:szCs w:val="22"/>
+              <w:u w:val="none"/>
+              <w:shd w:fill="auto" w:val="clear"/>
+              <w:vertAlign w:val="baseline"/>
+              <w:rtl w:val="0"/>
+            </w:rPr>
+            <w:tab/>
+          </w:r>
+          <w:r>
+            <w:fldChar w:fldCharType="begin"/>
+            <w:instrText xml:space="preserve"> PAGEREF _w1x83obamkuj \h </w:instrText>
+            <w:fldChar w:fldCharType="separate"/>
+          </w:r>
+          <w:r>
+            <w:rPr>
+              <w:rFonts w:ascii="Arial" w:cs="Arial" w:eastAsia="Arial" w:hAnsi="Arial"/>
+              <w:b w:val="0"/>
+              <w:i w:val="0"/>
+              <w:smallCaps w:val="0"/>
+              <w:strike w:val="0"/>
+              <w:color w:val="000000"/>
+              <w:sz w:val="22"/>
+              <w:szCs w:val="22"/>
+              <w:u w:val="none"/>
+              <w:shd w:fill="auto" w:val="clear"/>
+              <w:vertAlign w:val="baseline"/>
+              <w:rtl w:val="0"/>
+            </w:rPr>
+            <w:t xml:space="preserve">7</w:t>
+          </w:r>
+          <w:r>
+            <w:fldChar w:fldCharType="end"/>
+          </w:r>
+          <w:r>
+            <w:rPr>
+              <w:rtl w:val="0"/>
+            </w:rPr>
+          </w:r>
+        </w:p>
+        <w:p>
+          <w:pPr>
+            <w:tabs>
+              <w:tab w:val="right" w:pos="9030"/>
+            </w:tabs>
+            <w:spacing w:before="60" w:line="240" w:lineRule="auto"/>
+            <w:ind w:left="360" w:firstLine="0"/>
+            <w:rPr>
+              <w:rFonts w:ascii="Arial" w:cs="Arial" w:eastAsia="Arial" w:hAnsi="Arial"/>
+              <w:b w:val="0"/>
+              <w:i w:val="0"/>
+              <w:smallCaps w:val="0"/>
+              <w:strike w:val="0"/>
+              <w:color w:val="000000"/>
+              <w:sz w:val="22"/>
+              <w:szCs w:val="22"/>
+              <w:u w:val="none"/>
+              <w:shd w:fill="auto" w:val="clear"/>
+              <w:vertAlign w:val="baseline"/>
+            </w:rPr>
+          </w:pPr>
+          <w:hyperlink w:anchor="_t1cy1ibr0ao9">
+            <w:r>
+              <w:rPr>
+                <w:rFonts w:ascii="Arial" w:cs="Arial" w:eastAsia="Arial" w:hAnsi="Arial"/>
+                <w:b w:val="0"/>
+                <w:i w:val="0"/>
+                <w:smallCaps w:val="0"/>
+                <w:strike w:val="0"/>
+                <w:color w:val="000000"/>
+                <w:sz w:val="22"/>
+                <w:szCs w:val="22"/>
+                <w:u w:val="none"/>
+                <w:shd w:fill="auto" w:val="clear"/>
+                <w:vertAlign w:val="baseline"/>
+                <w:rtl w:val="0"/>
+              </w:rPr>
+              <w:t xml:space="preserve">1.4 Riferimenti</w:t>
+            </w:r>
+          </w:hyperlink>
+          <w:r>
+            <w:rPr>
+              <w:rFonts w:ascii="Arial" w:cs="Arial" w:eastAsia="Arial" w:hAnsi="Arial"/>
+              <w:b w:val="0"/>
+              <w:i w:val="0"/>
+              <w:smallCaps w:val="0"/>
+              <w:strike w:val="0"/>
+              <w:color w:val="000000"/>
+              <w:sz w:val="22"/>
+              <w:szCs w:val="22"/>
+              <w:u w:val="none"/>
+              <w:shd w:fill="auto" w:val="clear"/>
+              <w:vertAlign w:val="baseline"/>
+              <w:rtl w:val="0"/>
+            </w:rPr>
+            <w:tab/>
+          </w:r>
+          <w:r>
+            <w:fldChar w:fldCharType="begin"/>
+            <w:instrText xml:space="preserve"> PAGEREF _t1cy1ibr0ao9 \h </w:instrText>
+            <w:fldChar w:fldCharType="separate"/>
+          </w:r>
+          <w:r>
+            <w:rPr>
+              <w:rFonts w:ascii="Arial" w:cs="Arial" w:eastAsia="Arial" w:hAnsi="Arial"/>
+              <w:b w:val="0"/>
+              <w:i w:val="0"/>
+              <w:smallCaps w:val="0"/>
+              <w:strike w:val="0"/>
+              <w:color w:val="000000"/>
+              <w:sz w:val="22"/>
+              <w:szCs w:val="22"/>
+              <w:u w:val="none"/>
+              <w:shd w:fill="auto" w:val="clear"/>
+              <w:vertAlign w:val="baseline"/>
+              <w:rtl w:val="0"/>
+            </w:rPr>
+            <w:t xml:space="preserve">7</w:t>
+          </w:r>
+          <w:r>
+            <w:fldChar w:fldCharType="end"/>
+          </w:r>
+          <w:r>
+            <w:rPr>
+              <w:rtl w:val="0"/>
+            </w:rPr>
+          </w:r>
+        </w:p>
+        <w:p>
+          <w:pPr>
+            <w:tabs>
+              <w:tab w:val="right" w:pos="9030"/>
+            </w:tabs>
+            <w:spacing w:before="60" w:line="240" w:lineRule="auto"/>
+            <w:ind w:left="360" w:firstLine="0"/>
+            <w:rPr>
+              <w:rFonts w:ascii="Arial" w:cs="Arial" w:eastAsia="Arial" w:hAnsi="Arial"/>
+              <w:b w:val="0"/>
+              <w:i w:val="0"/>
+              <w:smallCaps w:val="0"/>
+              <w:strike w:val="0"/>
+              <w:color w:val="000000"/>
+              <w:sz w:val="22"/>
+              <w:szCs w:val="22"/>
+              <w:u w:val="none"/>
+              <w:shd w:fill="auto" w:val="clear"/>
+              <w:vertAlign w:val="baseline"/>
+            </w:rPr>
+          </w:pPr>
+          <w:hyperlink w:anchor="_d6ldtejexzl7">
+            <w:r>
+              <w:rPr>
+                <w:rFonts w:ascii="Arial" w:cs="Arial" w:eastAsia="Arial" w:hAnsi="Arial"/>
+                <w:b w:val="0"/>
+                <w:i w:val="0"/>
+                <w:smallCaps w:val="0"/>
+                <w:strike w:val="0"/>
+                <w:color w:val="000000"/>
+                <w:sz w:val="22"/>
+                <w:szCs w:val="22"/>
+                <w:u w:val="none"/>
+                <w:shd w:fill="auto" w:val="clear"/>
+                <w:vertAlign w:val="baseline"/>
+                <w:rtl w:val="0"/>
+              </w:rPr>
+              <w:t xml:space="preserve">1.5 Panoramica</w:t>
+            </w:r>
+          </w:hyperlink>
+          <w:r>
+            <w:rPr>
+              <w:rFonts w:ascii="Arial" w:cs="Arial" w:eastAsia="Arial" w:hAnsi="Arial"/>
+              <w:b w:val="0"/>
+              <w:i w:val="0"/>
+              <w:smallCaps w:val="0"/>
+              <w:strike w:val="0"/>
+              <w:color w:val="000000"/>
+              <w:sz w:val="22"/>
+              <w:szCs w:val="22"/>
+              <w:u w:val="none"/>
+              <w:shd w:fill="auto" w:val="clear"/>
+              <w:vertAlign w:val="baseline"/>
+              <w:rtl w:val="0"/>
+            </w:rPr>
+            <w:tab/>
+          </w:r>
+          <w:r>
+            <w:fldChar w:fldCharType="begin"/>
+            <w:instrText xml:space="preserve"> PAGEREF _d6ldtejexzl7 \h </w:instrText>
+            <w:fldChar w:fldCharType="separate"/>
+          </w:r>
+          <w:r>
+            <w:rPr>
+              <w:rFonts w:ascii="Arial" w:cs="Arial" w:eastAsia="Arial" w:hAnsi="Arial"/>
+              <w:b w:val="0"/>
+              <w:i w:val="0"/>
+              <w:smallCaps w:val="0"/>
+              <w:strike w:val="0"/>
+              <w:color w:val="000000"/>
+              <w:sz w:val="22"/>
+              <w:szCs w:val="22"/>
+              <w:u w:val="none"/>
+              <w:shd w:fill="auto" w:val="clear"/>
+              <w:vertAlign w:val="baseline"/>
+              <w:rtl w:val="0"/>
+            </w:rPr>
+            <w:t xml:space="preserve">8</w:t>
+          </w:r>
+          <w:r>
+            <w:fldChar w:fldCharType="end"/>
+          </w:r>
+          <w:r>
+            <w:rPr>
+              <w:rtl w:val="0"/>
+            </w:rPr>
+          </w:r>
+        </w:p>
+        <w:p>
+          <w:pPr>
+            <w:tabs>
+              <w:tab w:val="right" w:pos="9030"/>
+            </w:tabs>
+            <w:spacing w:before="200" w:line="240" w:lineRule="auto"/>
+            <w:ind w:left="0" w:firstLine="0"/>
+            <w:rPr>
+              <w:rFonts w:ascii="Arial" w:cs="Arial" w:eastAsia="Arial" w:hAnsi="Arial"/>
+              <w:b w:val="1"/>
+              <w:i w:val="0"/>
+              <w:smallCaps w:val="0"/>
+              <w:strike w:val="0"/>
+              <w:color w:val="000000"/>
+              <w:sz w:val="22"/>
+              <w:szCs w:val="22"/>
+              <w:u w:val="none"/>
+              <w:shd w:fill="auto" w:val="clear"/>
+              <w:vertAlign w:val="baseline"/>
+            </w:rPr>
+          </w:pPr>
+          <w:hyperlink w:anchor="_m4fr889wynvk">
+            <w:r>
+              <w:rPr>
+                <w:rFonts w:ascii="Arial" w:cs="Arial" w:eastAsia="Arial" w:hAnsi="Arial"/>
+                <w:b w:val="1"/>
+                <w:i w:val="0"/>
+                <w:smallCaps w:val="0"/>
+                <w:strike w:val="0"/>
+                <w:color w:val="000000"/>
+                <w:sz w:val="22"/>
+                <w:szCs w:val="22"/>
+                <w:u w:val="none"/>
+                <w:shd w:fill="auto" w:val="clear"/>
+                <w:vertAlign w:val="baseline"/>
+                <w:rtl w:val="0"/>
+              </w:rPr>
+              <w:t xml:space="preserve">2. Architettura di sistemi simili</w:t>
+            </w:r>
+          </w:hyperlink>
+          <w:r>
+            <w:rPr>
+              <w:rFonts w:ascii="Arial" w:cs="Arial" w:eastAsia="Arial" w:hAnsi="Arial"/>
+              <w:b w:val="1"/>
+              <w:i w:val="0"/>
+              <w:smallCaps w:val="0"/>
+              <w:strike w:val="0"/>
+              <w:color w:val="000000"/>
+              <w:sz w:val="22"/>
+              <w:szCs w:val="22"/>
+              <w:u w:val="none"/>
+              <w:shd w:fill="auto" w:val="clear"/>
+              <w:vertAlign w:val="baseline"/>
+              <w:rtl w:val="0"/>
+            </w:rPr>
+            <w:tab/>
+          </w:r>
+          <w:r>
+            <w:fldChar w:fldCharType="begin"/>
+            <w:instrText xml:space="preserve"> PAGEREF _m4fr889wynvk \h </w:instrText>
+            <w:fldChar w:fldCharType="separate"/>
+          </w:r>
+          <w:r>
+            <w:rPr>
+              <w:rFonts w:ascii="Arial" w:cs="Arial" w:eastAsia="Arial" w:hAnsi="Arial"/>
+              <w:b w:val="1"/>
+              <w:i w:val="0"/>
+              <w:smallCaps w:val="0"/>
+              <w:strike w:val="0"/>
+              <w:color w:val="000000"/>
+              <w:sz w:val="22"/>
+              <w:szCs w:val="22"/>
+              <w:u w:val="none"/>
+              <w:shd w:fill="auto" w:val="clear"/>
+              <w:vertAlign w:val="baseline"/>
+              <w:rtl w:val="0"/>
+            </w:rPr>
+            <w:t xml:space="preserve">9</w:t>
+          </w:r>
+          <w:r>
+            <w:fldChar w:fldCharType="end"/>
+          </w:r>
+          <w:r>
+            <w:rPr>
+              <w:rtl w:val="0"/>
+            </w:rPr>
+          </w:r>
+        </w:p>
+        <w:p>
+          <w:pPr>
+            <w:tabs>
+              <w:tab w:val="right" w:pos="9030"/>
+            </w:tabs>
+            <w:spacing w:before="200" w:line="240" w:lineRule="auto"/>
+            <w:ind w:left="0" w:firstLine="0"/>
+            <w:rPr>
+              <w:rFonts w:ascii="Arial" w:cs="Arial" w:eastAsia="Arial" w:hAnsi="Arial"/>
+              <w:b w:val="1"/>
+              <w:i w:val="0"/>
+              <w:smallCaps w:val="0"/>
+              <w:strike w:val="0"/>
+              <w:color w:val="000000"/>
+              <w:sz w:val="22"/>
+              <w:szCs w:val="22"/>
+              <w:u w:val="none"/>
+              <w:shd w:fill="auto" w:val="clear"/>
+              <w:vertAlign w:val="baseline"/>
+            </w:rPr>
+          </w:pPr>
+          <w:hyperlink w:anchor="_in6vf4bruyme">
+            <w:r>
+              <w:rPr>
+                <w:rFonts w:ascii="Arial" w:cs="Arial" w:eastAsia="Arial" w:hAnsi="Arial"/>
+                <w:b w:val="1"/>
+                <w:i w:val="0"/>
+                <w:smallCaps w:val="0"/>
+                <w:strike w:val="0"/>
+                <w:color w:val="000000"/>
+                <w:sz w:val="22"/>
+                <w:szCs w:val="22"/>
+                <w:u w:val="none"/>
+                <w:shd w:fill="auto" w:val="clear"/>
+                <w:vertAlign w:val="baseline"/>
+                <w:rtl w:val="0"/>
+              </w:rPr>
+              <w:t xml:space="preserve">3. Architettura del sistema proposto</w:t>
+            </w:r>
+          </w:hyperlink>
+          <w:r>
+            <w:rPr>
+              <w:rFonts w:ascii="Arial" w:cs="Arial" w:eastAsia="Arial" w:hAnsi="Arial"/>
+              <w:b w:val="1"/>
+              <w:i w:val="0"/>
+              <w:smallCaps w:val="0"/>
+              <w:strike w:val="0"/>
+              <w:color w:val="000000"/>
+              <w:sz w:val="22"/>
+              <w:szCs w:val="22"/>
+              <w:u w:val="none"/>
+              <w:shd w:fill="auto" w:val="clear"/>
+              <w:vertAlign w:val="baseline"/>
+              <w:rtl w:val="0"/>
+            </w:rPr>
+            <w:tab/>
+          </w:r>
+          <w:r>
+            <w:fldChar w:fldCharType="begin"/>
+            <w:instrText xml:space="preserve"> PAGEREF _in6vf4bruyme \h </w:instrText>
+            <w:fldChar w:fldCharType="separate"/>
+          </w:r>
+          <w:r>
+            <w:rPr>
+              <w:rFonts w:ascii="Arial" w:cs="Arial" w:eastAsia="Arial" w:hAnsi="Arial"/>
+              <w:b w:val="1"/>
+              <w:i w:val="0"/>
+              <w:smallCaps w:val="0"/>
+              <w:strike w:val="0"/>
+              <w:color w:val="000000"/>
+              <w:sz w:val="22"/>
+              <w:szCs w:val="22"/>
+              <w:u w:val="none"/>
+              <w:shd w:fill="auto" w:val="clear"/>
+              <w:vertAlign w:val="baseline"/>
+              <w:rtl w:val="0"/>
+            </w:rPr>
+            <w:t xml:space="preserve">10</w:t>
+          </w:r>
+          <w:r>
+            <w:fldChar w:fldCharType="end"/>
+          </w:r>
+          <w:r>
+            <w:rPr>
+              <w:rtl w:val="0"/>
+            </w:rPr>
+          </w:r>
+        </w:p>
+        <w:p>
+          <w:pPr>
+            <w:tabs>
+              <w:tab w:val="right" w:pos="9030"/>
+            </w:tabs>
+            <w:spacing w:before="60" w:line="240" w:lineRule="auto"/>
+            <w:ind w:left="360" w:firstLine="0"/>
+            <w:rPr>
+              <w:rFonts w:ascii="Arial" w:cs="Arial" w:eastAsia="Arial" w:hAnsi="Arial"/>
+              <w:b w:val="0"/>
+              <w:i w:val="0"/>
+              <w:smallCaps w:val="0"/>
+              <w:strike w:val="0"/>
+              <w:color w:val="000000"/>
+              <w:sz w:val="22"/>
+              <w:szCs w:val="22"/>
+              <w:u w:val="none"/>
+              <w:shd w:fill="auto" w:val="clear"/>
+              <w:vertAlign w:val="baseline"/>
+            </w:rPr>
+          </w:pPr>
+          <w:hyperlink w:anchor="_o662q9xbo0mj">
+            <w:r>
+              <w:rPr>
+                <w:rFonts w:ascii="Arial" w:cs="Arial" w:eastAsia="Arial" w:hAnsi="Arial"/>
+                <w:b w:val="0"/>
+                <w:i w:val="0"/>
+                <w:smallCaps w:val="0"/>
+                <w:strike w:val="0"/>
+                <w:color w:val="000000"/>
+                <w:sz w:val="22"/>
+                <w:szCs w:val="22"/>
+                <w:u w:val="none"/>
+                <w:shd w:fill="auto" w:val="clear"/>
+                <w:vertAlign w:val="baseline"/>
+                <w:rtl w:val="0"/>
+              </w:rPr>
+              <w:t xml:space="preserve">3.1 Panoramica</w:t>
+            </w:r>
+          </w:hyperlink>
+          <w:r>
+            <w:rPr>
+              <w:rFonts w:ascii="Arial" w:cs="Arial" w:eastAsia="Arial" w:hAnsi="Arial"/>
+              <w:b w:val="0"/>
+              <w:i w:val="0"/>
+              <w:smallCaps w:val="0"/>
+              <w:strike w:val="0"/>
+              <w:color w:val="000000"/>
+              <w:sz w:val="22"/>
+              <w:szCs w:val="22"/>
+              <w:u w:val="none"/>
+              <w:shd w:fill="auto" w:val="clear"/>
+              <w:vertAlign w:val="baseline"/>
+              <w:rtl w:val="0"/>
+            </w:rPr>
+            <w:tab/>
+          </w:r>
+          <w:r>
+            <w:fldChar w:fldCharType="begin"/>
+            <w:instrText xml:space="preserve"> PAGEREF _o662q9xbo0mj \h </w:instrText>
+            <w:fldChar w:fldCharType="separate"/>
+          </w:r>
+          <w:r>
+            <w:rPr>
+              <w:rFonts w:ascii="Arial" w:cs="Arial" w:eastAsia="Arial" w:hAnsi="Arial"/>
+              <w:b w:val="0"/>
+              <w:i w:val="0"/>
+              <w:smallCaps w:val="0"/>
+              <w:strike w:val="0"/>
+              <w:color w:val="000000"/>
+              <w:sz w:val="22"/>
+              <w:szCs w:val="22"/>
+              <w:u w:val="none"/>
+              <w:shd w:fill="auto" w:val="clear"/>
+              <w:vertAlign w:val="baseline"/>
+              <w:rtl w:val="0"/>
+            </w:rPr>
+            <w:t xml:space="preserve">10</w:t>
+          </w:r>
+          <w:r>
+            <w:fldChar w:fldCharType="end"/>
+          </w:r>
+          <w:r>
+            <w:rPr>
+              <w:rtl w:val="0"/>
+            </w:rPr>
+          </w:r>
+        </w:p>
+        <w:p>
+          <w:pPr>
+            <w:tabs>
+              <w:tab w:val="right" w:pos="9030"/>
+            </w:tabs>
+            <w:spacing w:before="60" w:line="240" w:lineRule="auto"/>
+            <w:ind w:left="360" w:firstLine="0"/>
+            <w:rPr>
+              <w:rFonts w:ascii="Arial" w:cs="Arial" w:eastAsia="Arial" w:hAnsi="Arial"/>
+              <w:b w:val="0"/>
+              <w:i w:val="0"/>
+              <w:smallCaps w:val="0"/>
+              <w:strike w:val="0"/>
+              <w:color w:val="000000"/>
+              <w:sz w:val="22"/>
+              <w:szCs w:val="22"/>
+              <w:u w:val="none"/>
+              <w:shd w:fill="auto" w:val="clear"/>
+              <w:vertAlign w:val="baseline"/>
+            </w:rPr>
+          </w:pPr>
+          <w:hyperlink w:anchor="_bhicd560jswm">
+            <w:r>
+              <w:rPr>
+                <w:rFonts w:ascii="Arial" w:cs="Arial" w:eastAsia="Arial" w:hAnsi="Arial"/>
+                <w:b w:val="0"/>
+                <w:i w:val="0"/>
+                <w:smallCaps w:val="0"/>
+                <w:strike w:val="0"/>
+                <w:color w:val="000000"/>
+                <w:sz w:val="22"/>
+                <w:szCs w:val="22"/>
+                <w:u w:val="none"/>
+                <w:shd w:fill="auto" w:val="clear"/>
+                <w:vertAlign w:val="baseline"/>
+                <w:rtl w:val="0"/>
+              </w:rPr>
+              <w:t xml:space="preserve">3.2 Scomposizione in sottosistemi</w:t>
+            </w:r>
+          </w:hyperlink>
+          <w:r>
+            <w:rPr>
+              <w:rFonts w:ascii="Arial" w:cs="Arial" w:eastAsia="Arial" w:hAnsi="Arial"/>
+              <w:b w:val="0"/>
+              <w:i w:val="0"/>
+              <w:smallCaps w:val="0"/>
+              <w:strike w:val="0"/>
+              <w:color w:val="000000"/>
+              <w:sz w:val="22"/>
+              <w:szCs w:val="22"/>
+              <w:u w:val="none"/>
+              <w:shd w:fill="auto" w:val="clear"/>
+              <w:vertAlign w:val="baseline"/>
+              <w:rtl w:val="0"/>
+            </w:rPr>
+            <w:tab/>
+          </w:r>
+          <w:r>
+            <w:fldChar w:fldCharType="begin"/>
+            <w:instrText xml:space="preserve"> PAGEREF _bhicd560jswm \h </w:instrText>
+            <w:fldChar w:fldCharType="separate"/>
+          </w:r>
+          <w:r>
+            <w:rPr>
+              <w:rFonts w:ascii="Arial" w:cs="Arial" w:eastAsia="Arial" w:hAnsi="Arial"/>
+              <w:b w:val="0"/>
+              <w:i w:val="0"/>
+              <w:smallCaps w:val="0"/>
+              <w:strike w:val="0"/>
+              <w:color w:val="000000"/>
+              <w:sz w:val="22"/>
+              <w:szCs w:val="22"/>
+              <w:u w:val="none"/>
+              <w:shd w:fill="auto" w:val="clear"/>
+              <w:vertAlign w:val="baseline"/>
+              <w:rtl w:val="0"/>
+            </w:rPr>
+            <w:t xml:space="preserve">11</w:t>
+          </w:r>
+          <w:r>
+            <w:fldChar w:fldCharType="end"/>
+          </w:r>
+          <w:r>
+            <w:rPr>
+              <w:rtl w:val="0"/>
+            </w:rPr>
+          </w:r>
+        </w:p>
+        <w:p>
+          <w:pPr>
+            <w:tabs>
+              <w:tab w:val="right" w:pos="9030"/>
+            </w:tabs>
+            <w:spacing w:before="60" w:line="240" w:lineRule="auto"/>
+            <w:ind w:left="360" w:firstLine="0"/>
+            <w:rPr>
+              <w:rFonts w:ascii="Arial" w:cs="Arial" w:eastAsia="Arial" w:hAnsi="Arial"/>
+              <w:b w:val="0"/>
+              <w:i w:val="0"/>
+              <w:smallCaps w:val="0"/>
+              <w:strike w:val="0"/>
+              <w:color w:val="000000"/>
+              <w:sz w:val="22"/>
+              <w:szCs w:val="22"/>
+              <w:u w:val="none"/>
+              <w:shd w:fill="auto" w:val="clear"/>
+              <w:vertAlign w:val="baseline"/>
+            </w:rPr>
+          </w:pPr>
+          <w:hyperlink w:anchor="_85p6jgq66h9">
+            <w:r>
+              <w:rPr>
+                <w:rFonts w:ascii="Arial" w:cs="Arial" w:eastAsia="Arial" w:hAnsi="Arial"/>
+                <w:b w:val="0"/>
+                <w:i w:val="0"/>
+                <w:smallCaps w:val="0"/>
+                <w:strike w:val="0"/>
+                <w:color w:val="000000"/>
+                <w:sz w:val="22"/>
+                <w:szCs w:val="22"/>
+                <w:u w:val="none"/>
+                <w:shd w:fill="auto" w:val="clear"/>
+                <w:vertAlign w:val="baseline"/>
+                <w:rtl w:val="0"/>
+              </w:rPr>
+              <w:t xml:space="preserve">3.3 Hardware/software mapping</w:t>
+            </w:r>
+          </w:hyperlink>
+          <w:r>
+            <w:rPr>
+              <w:rFonts w:ascii="Arial" w:cs="Arial" w:eastAsia="Arial" w:hAnsi="Arial"/>
+              <w:b w:val="0"/>
+              <w:i w:val="0"/>
+              <w:smallCaps w:val="0"/>
+              <w:strike w:val="0"/>
+              <w:color w:val="000000"/>
+              <w:sz w:val="22"/>
+              <w:szCs w:val="22"/>
+              <w:u w:val="none"/>
+              <w:shd w:fill="auto" w:val="clear"/>
+              <w:vertAlign w:val="baseline"/>
+              <w:rtl w:val="0"/>
+            </w:rPr>
+            <w:tab/>
+          </w:r>
+          <w:r>
+            <w:fldChar w:fldCharType="begin"/>
+            <w:instrText xml:space="preserve"> PAGEREF _85p6jgq66h9 \h </w:instrText>
+            <w:fldChar w:fldCharType="separate"/>
+          </w:r>
+          <w:r>
+            <w:rPr>
+              <w:rFonts w:ascii="Arial" w:cs="Arial" w:eastAsia="Arial" w:hAnsi="Arial"/>
+              <w:b w:val="0"/>
+              <w:i w:val="0"/>
+              <w:smallCaps w:val="0"/>
+              <w:strike w:val="0"/>
+              <w:color w:val="000000"/>
+              <w:sz w:val="22"/>
+              <w:szCs w:val="22"/>
+              <w:u w:val="none"/>
+              <w:shd w:fill="auto" w:val="clear"/>
+              <w:vertAlign w:val="baseline"/>
+              <w:rtl w:val="0"/>
+            </w:rPr>
+            <w:t xml:space="preserve">13</w:t>
+          </w:r>
+          <w:r>
+            <w:fldChar w:fldCharType="end"/>
+          </w:r>
+          <w:r>
+            <w:rPr>
+              <w:rtl w:val="0"/>
+            </w:rPr>
+          </w:r>
+        </w:p>
+        <w:p>
+          <w:pPr>
+            <w:tabs>
+              <w:tab w:val="right" w:pos="9030"/>
+            </w:tabs>
+            <w:spacing w:before="60" w:line="240" w:lineRule="auto"/>
+            <w:ind w:left="360" w:firstLine="0"/>
+            <w:rPr>
+              <w:rFonts w:ascii="Arial" w:cs="Arial" w:eastAsia="Arial" w:hAnsi="Arial"/>
+              <w:b w:val="0"/>
+              <w:i w:val="0"/>
+              <w:smallCaps w:val="0"/>
+              <w:strike w:val="0"/>
+              <w:color w:val="000000"/>
+              <w:sz w:val="22"/>
+              <w:szCs w:val="22"/>
+              <w:u w:val="none"/>
+              <w:shd w:fill="auto" w:val="clear"/>
+              <w:vertAlign w:val="baseline"/>
+            </w:rPr>
+          </w:pPr>
+          <w:hyperlink w:anchor="_yingseyprlf5">
+            <w:r>
+              <w:rPr>
+                <w:rFonts w:ascii="Arial" w:cs="Arial" w:eastAsia="Arial" w:hAnsi="Arial"/>
+                <w:b w:val="0"/>
+                <w:i w:val="0"/>
+                <w:smallCaps w:val="0"/>
+                <w:strike w:val="0"/>
+                <w:color w:val="000000"/>
+                <w:sz w:val="22"/>
+                <w:szCs w:val="22"/>
+                <w:u w:val="none"/>
+                <w:shd w:fill="auto" w:val="clear"/>
+                <w:vertAlign w:val="baseline"/>
+                <w:rtl w:val="0"/>
+              </w:rPr>
+              <w:t xml:space="preserve">3.4 Gestione dei dati persistenti</w:t>
+            </w:r>
+          </w:hyperlink>
+          <w:r>
+            <w:rPr>
+              <w:rFonts w:ascii="Arial" w:cs="Arial" w:eastAsia="Arial" w:hAnsi="Arial"/>
+              <w:b w:val="0"/>
+              <w:i w:val="0"/>
+              <w:smallCaps w:val="0"/>
+              <w:strike w:val="0"/>
+              <w:color w:val="000000"/>
+              <w:sz w:val="22"/>
+              <w:szCs w:val="22"/>
+              <w:u w:val="none"/>
+              <w:shd w:fill="auto" w:val="clear"/>
+              <w:vertAlign w:val="baseline"/>
+              <w:rtl w:val="0"/>
+            </w:rPr>
+            <w:tab/>
+          </w:r>
+          <w:r>
+            <w:fldChar w:fldCharType="begin"/>
+            <w:instrText xml:space="preserve"> PAGEREF _yingseyprlf5 \h </w:instrText>
+            <w:fldChar w:fldCharType="separate"/>
+          </w:r>
+          <w:r>
+            <w:rPr>
+              <w:rFonts w:ascii="Arial" w:cs="Arial" w:eastAsia="Arial" w:hAnsi="Arial"/>
+              <w:b w:val="0"/>
+              <w:i w:val="0"/>
+              <w:smallCaps w:val="0"/>
+              <w:strike w:val="0"/>
+              <w:color w:val="000000"/>
+              <w:sz w:val="22"/>
+              <w:szCs w:val="22"/>
+              <w:u w:val="none"/>
+              <w:shd w:fill="auto" w:val="clear"/>
+              <w:vertAlign w:val="baseline"/>
+              <w:rtl w:val="0"/>
+            </w:rPr>
+            <w:t xml:space="preserve">14</w:t>
+          </w:r>
+          <w:r>
+            <w:fldChar w:fldCharType="end"/>
+          </w:r>
+          <w:r>
+            <w:rPr>
+              <w:rtl w:val="0"/>
+            </w:rPr>
+          </w:r>
+        </w:p>
+        <w:p>
+          <w:pPr>
+            <w:tabs>
+              <w:tab w:val="right" w:pos="9030"/>
+            </w:tabs>
+            <w:spacing w:before="60" w:line="240" w:lineRule="auto"/>
+            <w:ind w:left="360" w:firstLine="0"/>
+            <w:rPr>
+              <w:rFonts w:ascii="Arial" w:cs="Arial" w:eastAsia="Arial" w:hAnsi="Arial"/>
+              <w:b w:val="0"/>
+              <w:i w:val="0"/>
+              <w:smallCaps w:val="0"/>
+              <w:strike w:val="0"/>
+              <w:color w:val="000000"/>
+              <w:sz w:val="22"/>
+              <w:szCs w:val="22"/>
+              <w:u w:val="none"/>
+              <w:shd w:fill="auto" w:val="clear"/>
+              <w:vertAlign w:val="baseline"/>
+            </w:rPr>
+          </w:pPr>
+          <w:hyperlink w:anchor="_h4kzcldq9hsj">
+            <w:r>
+              <w:rPr>
+                <w:rFonts w:ascii="Arial" w:cs="Arial" w:eastAsia="Arial" w:hAnsi="Arial"/>
+                <w:b w:val="0"/>
+                <w:i w:val="0"/>
+                <w:smallCaps w:val="0"/>
+                <w:strike w:val="0"/>
+                <w:color w:val="000000"/>
+                <w:sz w:val="22"/>
+                <w:szCs w:val="22"/>
+                <w:u w:val="none"/>
+                <w:shd w:fill="auto" w:val="clear"/>
+                <w:vertAlign w:val="baseline"/>
+                <w:rtl w:val="0"/>
+              </w:rPr>
+              <w:t xml:space="preserve">3.5 Controllo degli accessi e sicurezza</w:t>
+            </w:r>
+          </w:hyperlink>
+          <w:r>
+            <w:rPr>
+              <w:rFonts w:ascii="Arial" w:cs="Arial" w:eastAsia="Arial" w:hAnsi="Arial"/>
+              <w:b w:val="0"/>
+              <w:i w:val="0"/>
+              <w:smallCaps w:val="0"/>
+              <w:strike w:val="0"/>
+              <w:color w:val="000000"/>
+              <w:sz w:val="22"/>
+              <w:szCs w:val="22"/>
+              <w:u w:val="none"/>
+              <w:shd w:fill="auto" w:val="clear"/>
+              <w:vertAlign w:val="baseline"/>
+              <w:rtl w:val="0"/>
+            </w:rPr>
+            <w:tab/>
+          </w:r>
+          <w:r>
+            <w:fldChar w:fldCharType="begin"/>
+            <w:instrText xml:space="preserve"> PAGEREF _h4kzcldq9hsj \h </w:instrText>
+            <w:fldChar w:fldCharType="separate"/>
+          </w:r>
+          <w:r>
+            <w:rPr>
+              <w:rFonts w:ascii="Arial" w:cs="Arial" w:eastAsia="Arial" w:hAnsi="Arial"/>
+              <w:b w:val="0"/>
+              <w:i w:val="0"/>
+              <w:smallCaps w:val="0"/>
+              <w:strike w:val="0"/>
+              <w:color w:val="000000"/>
+              <w:sz w:val="22"/>
+              <w:szCs w:val="22"/>
+              <w:u w:val="none"/>
+              <w:shd w:fill="auto" w:val="clear"/>
+              <w:vertAlign w:val="baseline"/>
+              <w:rtl w:val="0"/>
+            </w:rPr>
+            <w:t xml:space="preserve">15</w:t>
+          </w:r>
+          <w:r>
+            <w:fldChar w:fldCharType="end"/>
+          </w:r>
+          <w:r>
+            <w:rPr>
+              <w:rtl w:val="0"/>
+            </w:rPr>
+          </w:r>
+        </w:p>
+        <w:p>
+          <w:pPr>
+            <w:tabs>
+              <w:tab w:val="right" w:pos="9030"/>
+            </w:tabs>
+            <w:spacing w:before="60" w:line="240" w:lineRule="auto"/>
+            <w:ind w:left="360" w:firstLine="0"/>
+            <w:rPr>
+              <w:rFonts w:ascii="Arial" w:cs="Arial" w:eastAsia="Arial" w:hAnsi="Arial"/>
+              <w:b w:val="0"/>
+              <w:i w:val="0"/>
+              <w:smallCaps w:val="0"/>
+              <w:strike w:val="0"/>
+              <w:color w:val="000000"/>
+              <w:sz w:val="22"/>
+              <w:szCs w:val="22"/>
+              <w:u w:val="none"/>
+              <w:shd w:fill="auto" w:val="clear"/>
+              <w:vertAlign w:val="baseline"/>
+            </w:rPr>
+          </w:pPr>
+          <w:hyperlink w:anchor="_19inxd3o3c4h">
+            <w:r>
+              <w:rPr>
+                <w:rFonts w:ascii="Arial" w:cs="Arial" w:eastAsia="Arial" w:hAnsi="Arial"/>
+                <w:b w:val="0"/>
+                <w:i w:val="0"/>
+                <w:smallCaps w:val="0"/>
+                <w:strike w:val="0"/>
+                <w:color w:val="000000"/>
+                <w:sz w:val="22"/>
+                <w:szCs w:val="22"/>
+                <w:u w:val="none"/>
+                <w:shd w:fill="auto" w:val="clear"/>
+                <w:vertAlign w:val="baseline"/>
+                <w:rtl w:val="0"/>
+              </w:rPr>
+              <w:t xml:space="preserve">3.6 Controllo flusso globale del sistema</w:t>
+            </w:r>
+          </w:hyperlink>
+          <w:r>
+            <w:rPr>
+              <w:rFonts w:ascii="Arial" w:cs="Arial" w:eastAsia="Arial" w:hAnsi="Arial"/>
+              <w:b w:val="0"/>
+              <w:i w:val="0"/>
+              <w:smallCaps w:val="0"/>
+              <w:strike w:val="0"/>
+              <w:color w:val="000000"/>
+              <w:sz w:val="22"/>
+              <w:szCs w:val="22"/>
+              <w:u w:val="none"/>
+              <w:shd w:fill="auto" w:val="clear"/>
+              <w:vertAlign w:val="baseline"/>
+              <w:rtl w:val="0"/>
+            </w:rPr>
+            <w:tab/>
+          </w:r>
+          <w:r>
+            <w:fldChar w:fldCharType="begin"/>
+            <w:instrText xml:space="preserve"> PAGEREF _19inxd3o3c4h \h </w:instrText>
+            <w:fldChar w:fldCharType="separate"/>
+          </w:r>
+          <w:r>
+            <w:rPr>
+              <w:rFonts w:ascii="Arial" w:cs="Arial" w:eastAsia="Arial" w:hAnsi="Arial"/>
+              <w:b w:val="0"/>
+              <w:i w:val="0"/>
+              <w:smallCaps w:val="0"/>
+              <w:strike w:val="0"/>
+              <w:color w:val="000000"/>
+              <w:sz w:val="22"/>
+              <w:szCs w:val="22"/>
+              <w:u w:val="none"/>
+              <w:shd w:fill="auto" w:val="clear"/>
+              <w:vertAlign w:val="baseline"/>
+              <w:rtl w:val="0"/>
+            </w:rPr>
+            <w:t xml:space="preserve">17</w:t>
+          </w:r>
+          <w:r>
+            <w:fldChar w:fldCharType="end"/>
+          </w:r>
+          <w:r>
+            <w:rPr>
+              <w:rtl w:val="0"/>
+            </w:rPr>
+          </w:r>
+        </w:p>
+        <w:p>
+          <w:pPr>
+            <w:tabs>
+              <w:tab w:val="right" w:pos="9030"/>
+            </w:tabs>
+            <w:spacing w:before="60" w:line="240" w:lineRule="auto"/>
+            <w:ind w:left="360" w:firstLine="0"/>
+            <w:rPr>
+              <w:rFonts w:ascii="Arial" w:cs="Arial" w:eastAsia="Arial" w:hAnsi="Arial"/>
+              <w:b w:val="0"/>
+              <w:i w:val="0"/>
+              <w:smallCaps w:val="0"/>
+              <w:strike w:val="0"/>
+              <w:color w:val="000000"/>
+              <w:sz w:val="22"/>
+              <w:szCs w:val="22"/>
+              <w:u w:val="none"/>
+              <w:shd w:fill="auto" w:val="clear"/>
+              <w:vertAlign w:val="baseline"/>
+            </w:rPr>
+          </w:pPr>
+          <w:hyperlink w:anchor="_7afkkyqjgqvu">
+            <w:r>
+              <w:rPr>
+                <w:rFonts w:ascii="Arial" w:cs="Arial" w:eastAsia="Arial" w:hAnsi="Arial"/>
+                <w:b w:val="0"/>
+                <w:i w:val="0"/>
+                <w:smallCaps w:val="0"/>
+                <w:strike w:val="0"/>
+                <w:color w:val="000000"/>
+                <w:sz w:val="22"/>
+                <w:szCs w:val="22"/>
+                <w:u w:val="none"/>
+                <w:shd w:fill="auto" w:val="clear"/>
+                <w:vertAlign w:val="baseline"/>
+                <w:rtl w:val="0"/>
+              </w:rPr>
+              <w:t xml:space="preserve">3.7 Boundary condition</w:t>
+            </w:r>
+          </w:hyperlink>
+          <w:r>
+            <w:rPr>
+              <w:rFonts w:ascii="Arial" w:cs="Arial" w:eastAsia="Arial" w:hAnsi="Arial"/>
+              <w:b w:val="0"/>
+              <w:i w:val="0"/>
+              <w:smallCaps w:val="0"/>
+              <w:strike w:val="0"/>
+              <w:color w:val="000000"/>
+              <w:sz w:val="22"/>
+              <w:szCs w:val="22"/>
+              <w:u w:val="none"/>
+              <w:shd w:fill="auto" w:val="clear"/>
+              <w:vertAlign w:val="baseline"/>
+              <w:rtl w:val="0"/>
+            </w:rPr>
+            <w:tab/>
+          </w:r>
+          <w:r>
+            <w:fldChar w:fldCharType="begin"/>
+            <w:instrText xml:space="preserve"> PAGEREF _7afkkyqjgqvu \h </w:instrText>
+            <w:fldChar w:fldCharType="separate"/>
+          </w:r>
+          <w:r>
+            <w:rPr>
+              <w:rFonts w:ascii="Arial" w:cs="Arial" w:eastAsia="Arial" w:hAnsi="Arial"/>
+              <w:b w:val="0"/>
+              <w:i w:val="0"/>
+              <w:smallCaps w:val="0"/>
+              <w:strike w:val="0"/>
+              <w:color w:val="000000"/>
+              <w:sz w:val="22"/>
+              <w:szCs w:val="22"/>
+              <w:u w:val="none"/>
+              <w:shd w:fill="auto" w:val="clear"/>
+              <w:vertAlign w:val="baseline"/>
+              <w:rtl w:val="0"/>
+            </w:rPr>
+            <w:t xml:space="preserve">18</w:t>
+          </w:r>
+          <w:r>
+            <w:fldChar w:fldCharType="end"/>
+          </w:r>
+          <w:r>
+            <w:rPr>
+              <w:rtl w:val="0"/>
+            </w:rPr>
+          </w:r>
+        </w:p>
+        <w:p>
+          <w:pPr>
+            <w:tabs>
+              <w:tab w:val="right" w:pos="9030"/>
+            </w:tabs>
+            <w:spacing w:before="60" w:line="240" w:lineRule="auto"/>
+            <w:ind w:left="720" w:firstLine="0"/>
+            <w:rPr>
+              <w:rFonts w:ascii="Arial" w:cs="Arial" w:eastAsia="Arial" w:hAnsi="Arial"/>
+              <w:b w:val="0"/>
+              <w:i w:val="0"/>
+              <w:smallCaps w:val="0"/>
+              <w:strike w:val="0"/>
+              <w:color w:val="000000"/>
+              <w:sz w:val="22"/>
+              <w:szCs w:val="22"/>
+              <w:u w:val="none"/>
+              <w:shd w:fill="auto" w:val="clear"/>
+              <w:vertAlign w:val="baseline"/>
+            </w:rPr>
+          </w:pPr>
+          <w:hyperlink w:anchor="_9cmync62ndm5">
+            <w:r>
+              <w:rPr>
+                <w:rFonts w:ascii="Arial" w:cs="Arial" w:eastAsia="Arial" w:hAnsi="Arial"/>
+                <w:b w:val="0"/>
+                <w:i w:val="0"/>
+                <w:smallCaps w:val="0"/>
+                <w:strike w:val="0"/>
+                <w:color w:val="000000"/>
+                <w:sz w:val="22"/>
+                <w:szCs w:val="22"/>
+                <w:u w:val="none"/>
+                <w:shd w:fill="auto" w:val="clear"/>
+                <w:vertAlign w:val="baseline"/>
+                <w:rtl w:val="0"/>
+              </w:rPr>
+              <w:t xml:space="preserve">3.7.1 Startup sistema</w:t>
+            </w:r>
+          </w:hyperlink>
+          <w:r>
+            <w:rPr>
+              <w:rFonts w:ascii="Arial" w:cs="Arial" w:eastAsia="Arial" w:hAnsi="Arial"/>
+              <w:b w:val="0"/>
+              <w:i w:val="0"/>
+              <w:smallCaps w:val="0"/>
+              <w:strike w:val="0"/>
+              <w:color w:val="000000"/>
+              <w:sz w:val="22"/>
+              <w:szCs w:val="22"/>
+              <w:u w:val="none"/>
+              <w:shd w:fill="auto" w:val="clear"/>
+              <w:vertAlign w:val="baseline"/>
+              <w:rtl w:val="0"/>
+            </w:rPr>
+            <w:tab/>
+          </w:r>
+          <w:r>
+            <w:fldChar w:fldCharType="begin"/>
+            <w:instrText xml:space="preserve"> PAGEREF _9cmync62ndm5 \h </w:instrText>
+            <w:fldChar w:fldCharType="separate"/>
+          </w:r>
+          <w:r>
+            <w:rPr>
+              <w:rFonts w:ascii="Arial" w:cs="Arial" w:eastAsia="Arial" w:hAnsi="Arial"/>
+              <w:b w:val="0"/>
+              <w:i w:val="0"/>
+              <w:smallCaps w:val="0"/>
+              <w:strike w:val="0"/>
+              <w:color w:val="000000"/>
+              <w:sz w:val="22"/>
+              <w:szCs w:val="22"/>
+              <w:u w:val="none"/>
+              <w:shd w:fill="auto" w:val="clear"/>
+              <w:vertAlign w:val="baseline"/>
+              <w:rtl w:val="0"/>
+            </w:rPr>
+            <w:t xml:space="preserve">18</w:t>
+          </w:r>
+          <w:r>
+            <w:fldChar w:fldCharType="end"/>
+          </w:r>
+          <w:r>
+            <w:rPr>
+              <w:rtl w:val="0"/>
+            </w:rPr>
+          </w:r>
+        </w:p>
+        <w:p>
+          <w:pPr>
+            <w:tabs>
+              <w:tab w:val="right" w:pos="9030"/>
+            </w:tabs>
+            <w:spacing w:before="60" w:line="240" w:lineRule="auto"/>
+            <w:ind w:left="720" w:firstLine="0"/>
+            <w:rPr>
+              <w:rFonts w:ascii="Arial" w:cs="Arial" w:eastAsia="Arial" w:hAnsi="Arial"/>
+              <w:b w:val="0"/>
+              <w:i w:val="0"/>
+              <w:smallCaps w:val="0"/>
+              <w:strike w:val="0"/>
+              <w:color w:val="000000"/>
+              <w:sz w:val="22"/>
+              <w:szCs w:val="22"/>
+              <w:u w:val="none"/>
+              <w:shd w:fill="auto" w:val="clear"/>
+              <w:vertAlign w:val="baseline"/>
+            </w:rPr>
+          </w:pPr>
+          <w:hyperlink w:anchor="_n9t85mops6lb">
+            <w:r>
+              <w:rPr>
+                <w:rFonts w:ascii="Arial" w:cs="Arial" w:eastAsia="Arial" w:hAnsi="Arial"/>
+                <w:b w:val="0"/>
+                <w:i w:val="0"/>
+                <w:smallCaps w:val="0"/>
+                <w:strike w:val="0"/>
+                <w:color w:val="000000"/>
+                <w:sz w:val="22"/>
+                <w:szCs w:val="22"/>
+                <w:u w:val="none"/>
+                <w:shd w:fill="auto" w:val="clear"/>
+                <w:vertAlign w:val="baseline"/>
+                <w:rtl w:val="0"/>
+              </w:rPr>
+              <w:t xml:space="preserve">3.7.2 Shutdown Sistema</w:t>
+            </w:r>
+          </w:hyperlink>
+          <w:r>
+            <w:rPr>
+              <w:rFonts w:ascii="Arial" w:cs="Arial" w:eastAsia="Arial" w:hAnsi="Arial"/>
+              <w:b w:val="0"/>
+              <w:i w:val="0"/>
+              <w:smallCaps w:val="0"/>
+              <w:strike w:val="0"/>
+              <w:color w:val="000000"/>
+              <w:sz w:val="22"/>
+              <w:szCs w:val="22"/>
+              <w:u w:val="none"/>
+              <w:shd w:fill="auto" w:val="clear"/>
+              <w:vertAlign w:val="baseline"/>
+              <w:rtl w:val="0"/>
+            </w:rPr>
+            <w:tab/>
+          </w:r>
+          <w:r>
+            <w:fldChar w:fldCharType="begin"/>
+            <w:instrText xml:space="preserve"> PAGEREF _n9t85mops6lb \h </w:instrText>
+            <w:fldChar w:fldCharType="separate"/>
+          </w:r>
+          <w:r>
+            <w:rPr>
+              <w:rFonts w:ascii="Arial" w:cs="Arial" w:eastAsia="Arial" w:hAnsi="Arial"/>
+              <w:b w:val="0"/>
+              <w:i w:val="0"/>
+              <w:smallCaps w:val="0"/>
+              <w:strike w:val="0"/>
+              <w:color w:val="000000"/>
+              <w:sz w:val="22"/>
+              <w:szCs w:val="22"/>
+              <w:u w:val="none"/>
+              <w:shd w:fill="auto" w:val="clear"/>
+              <w:vertAlign w:val="baseline"/>
+              <w:rtl w:val="0"/>
+            </w:rPr>
+            <w:t xml:space="preserve">19</w:t>
+          </w:r>
+          <w:r>
+            <w:fldChar w:fldCharType="end"/>
+          </w:r>
+          <w:r>
+            <w:rPr>
+              <w:rtl w:val="0"/>
+            </w:rPr>
+          </w:r>
+        </w:p>
+        <w:p>
+          <w:pPr>
+            <w:tabs>
+              <w:tab w:val="right" w:pos="9030"/>
+            </w:tabs>
+            <w:spacing w:after="80" w:before="200" w:line="240" w:lineRule="auto"/>
+            <w:ind w:left="0" w:firstLine="0"/>
+            <w:rPr>
+              <w:rFonts w:ascii="Arial" w:cs="Arial" w:eastAsia="Arial" w:hAnsi="Arial"/>
+              <w:b w:val="1"/>
+              <w:i w:val="0"/>
+              <w:smallCaps w:val="0"/>
+              <w:strike w:val="0"/>
+              <w:color w:val="000000"/>
+              <w:sz w:val="22"/>
+              <w:szCs w:val="22"/>
+              <w:u w:val="none"/>
+              <w:shd w:fill="auto" w:val="clear"/>
+              <w:vertAlign w:val="baseline"/>
+            </w:rPr>
+          </w:pPr>
+          <w:hyperlink w:anchor="_tnqhfy4l345">
+            <w:r>
+              <w:rPr>
+                <w:rFonts w:ascii="Arial" w:cs="Arial" w:eastAsia="Arial" w:hAnsi="Arial"/>
+                <w:b w:val="1"/>
+                <w:i w:val="0"/>
+                <w:smallCaps w:val="0"/>
+                <w:strike w:val="0"/>
+                <w:color w:val="000000"/>
+                <w:sz w:val="22"/>
+                <w:szCs w:val="22"/>
+                <w:u w:val="none"/>
+                <w:shd w:fill="auto" w:val="clear"/>
+                <w:vertAlign w:val="baseline"/>
+                <w:rtl w:val="0"/>
+              </w:rPr>
+              <w:t xml:space="preserve">4. Subsystem services</w:t>
+            </w:r>
+          </w:hyperlink>
+          <w:r>
+            <w:rPr>
+              <w:rFonts w:ascii="Arial" w:cs="Arial" w:eastAsia="Arial" w:hAnsi="Arial"/>
+              <w:b w:val="1"/>
+              <w:i w:val="0"/>
+              <w:smallCaps w:val="0"/>
+              <w:strike w:val="0"/>
+              <w:color w:val="000000"/>
+              <w:sz w:val="22"/>
+              <w:szCs w:val="22"/>
+              <w:u w:val="none"/>
+              <w:shd w:fill="auto" w:val="clear"/>
+              <w:vertAlign w:val="baseline"/>
+              <w:rtl w:val="0"/>
+            </w:rPr>
+            <w:tab/>
+          </w:r>
+          <w:r>
+            <w:fldChar w:fldCharType="begin"/>
+            <w:instrText xml:space="preserve"> PAGEREF _tnqhfy4l345 \h </w:instrText>
+            <w:fldChar w:fldCharType="separate"/>
+          </w:r>
+          <w:r>
+            <w:rPr>
+              <w:rFonts w:ascii="Arial" w:cs="Arial" w:eastAsia="Arial" w:hAnsi="Arial"/>
+              <w:b w:val="1"/>
+              <w:i w:val="0"/>
+              <w:smallCaps w:val="0"/>
+              <w:strike w:val="0"/>
+              <w:color w:val="000000"/>
+              <w:sz w:val="22"/>
+              <w:szCs w:val="22"/>
+              <w:u w:val="none"/>
+              <w:shd w:fill="auto" w:val="clear"/>
+              <w:vertAlign w:val="baseline"/>
+              <w:rtl w:val="0"/>
+            </w:rPr>
+            <w:t xml:space="preserve">20</w:t>
+          </w:r>
+          <w:r>
+            <w:fldChar w:fldCharType="end"/>
+          </w:r>
+          <w:r>
+            <w:rPr>
+              <w:rtl w:val="0"/>
+            </w:rPr>
+          </w:r>
+          <w:r>
+            <w:fldChar w:fldCharType="end"/>
+          </w:r>
+        </w:p>
+      </w:sdtContent>
+    </w:sdt>
+    <w:p>
+      <w:pPr>
+        <w:rPr>
+          <w:b w:val="1"/>
+        </w:rPr>
+      </w:pPr>
+      <w:r>
+        <w:rPr>
+          <w:rtl w:val="0"/>
+        </w:rPr>
+      </w:r>
     </w:p>
     <w:p>
       <w:pPr>
@@ -485,7 +2546,31 @@
         <w:rPr>
           <w:rtl w:val="0"/>
         </w:rPr>
-        <w:t xml:space="preserve">Sempre più atleti, amanti del body building, ricercano personal trainer con cui iniziare un percorso di miglioramento del proprio fisico con scopo amatoriale o di partecipare a delle gare. Tuttavia c’è una limitazione notevole: potrebbero non essere presenti pt in un determinato paese o semplicemente si preferisce essere seguiti da un pt che si trova distante. L’obiettivo di urCoach è questo: permettere ad atleti di entrare in contatto con diversi pt sparsi sul territorio e poter selezionare quello che più fa al proprio caso (perchè specializzato in una determinata area, es. dimagrimento). urCoach inoltre fa una selezione in ingresso dei pt, in modo da permettere l’accesso alla piattaforma solo a coloro che sono davvero preparati valutando il loro curriculum. Ogni pt potrà, una volta accettato dai recruiter, pubblicare i propri servizi sulla piattaforma. Gli atleti potranno invece registrarsi sulla piattaforma, ricercare vari pacchetti ed acquistare i pacchetti messi in vendita.  </w:t>
+        <w:t xml:space="preserve">Sempre più atleti, amanti del body building, ricercano personal trainer con cui iniziare un percorso di miglioramento del proprio fisico con scopo amatoriale o di partecipare a delle gare. Tuttavia c’è una limitazione notevole: potrebbero non essere presenti pt in un determinato paese o semplicemente si preferisce essere seguiti da un pt che si trova distante. L’obiettivo di </w:t>
+      </w:r>
+      <w:r>
+        <w:rPr>
+          <w:rtl w:val="0"/>
+        </w:rPr>
+        <w:t xml:space="preserve">urCoach</w:t>
+      </w:r>
+      <w:r>
+        <w:rPr>
+          <w:rtl w:val="0"/>
+        </w:rPr>
+        <w:t xml:space="preserve"> è questo: permettere ad atleti di entrare in contatto con diversi pt sparsi sul territorio e poter selezionare quello che più fa al proprio caso (perché specializzato in una determinata area, es. dimagrimento). </w:t>
+      </w:r>
+      <w:r>
+        <w:rPr>
+          <w:rtl w:val="0"/>
+        </w:rPr>
+        <w:t xml:space="preserve">urCoach</w:t>
+      </w:r>
+      <w:r>
+        <w:rPr>
+          <w:rtl w:val="0"/>
+        </w:rPr>
+        <w:t xml:space="preserve"> inoltre fa una selezione in ingresso dei pt, in modo da permettere l’accesso alla piattaforma solo a coloro che sono davvero preparati valutando il loro curriculum. Ogni pt potrà, una volta accettato dai recruiter, pubblicare i propri servizi sulla piattaforma. Gli atleti potranno invece registrarsi sulla piattaforma, ricercare vari pacchetti ed acquistare i pacchetti messi in vendita.  </w:t>
       </w:r>
       <w:r>
         <w:br w:type="page"/>
@@ -1028,6 +3113,22 @@
       <w:bookmarkStart w:colFirst="0" w:colLast="0" w:name="_nxvb83dzib83" w:id="15"/>
       <w:bookmarkEnd w:id="15"/>
       <w:r>
+        <w:br w:type="page"/>
+      </w:r>
+      <w:r>
+        <w:rPr>
+          <w:rtl w:val="0"/>
+        </w:rPr>
+      </w:r>
+    </w:p>
+    <w:p>
+      <w:pPr>
+        <w:pStyle w:val="Heading2"/>
+        <w:rPr/>
+      </w:pPr>
+      <w:bookmarkStart w:colFirst="0" w:colLast="0" w:name="_d6ldtejexzl7" w:id="16"/>
+      <w:bookmarkEnd w:id="16"/>
+      <w:r>
         <w:rPr>
           <w:rtl w:val="0"/>
         </w:rPr>
@@ -1044,7 +3145,7 @@
         <w:rPr>
           <w:rtl w:val="0"/>
         </w:rPr>
-        <w:t xml:space="preserve">Nel documento verranno affrontati l’analisi delle architetture di sistemi simili, la decomposizione in sottosistemi del sistema proposto con la definizione della strategia di deploy e le condizioni limite. Verranno quindi definiti i servizi esposti da ciascun sottosistema.</w:t>
+        <w:t xml:space="preserve">Nel documento verranno affrontati l’analisi delle architetture di sistemi simili, la scomposizione in sottosistemi del sistema proposto con la definizione della strategia di deploy e le condizioni limite. Verranno quindi definiti i servizi esposti da ciascun sottosistema.</w:t>
       </w:r>
       <w:r>
         <w:br w:type="page"/>
@@ -1061,8 +3162,8 @@
         <w:spacing w:line="360" w:lineRule="auto"/>
         <w:rPr/>
       </w:pPr>
-      <w:bookmarkStart w:colFirst="0" w:colLast="0" w:name="_m4fr889wynvk" w:id="16"/>
-      <w:bookmarkEnd w:id="16"/>
+      <w:bookmarkStart w:colFirst="0" w:colLast="0" w:name="_m4fr889wynvk" w:id="17"/>
+      <w:bookmarkEnd w:id="17"/>
       <w:r>
         <w:rPr>
           <w:rtl w:val="0"/>
@@ -1078,7 +3179,31 @@
         <w:rPr>
           <w:rtl w:val="0"/>
         </w:rPr>
-        <w:t xml:space="preserve">Non ci sono piattaforme simili ad urCoach. Attualmente pt che offrono online coaching utilizzano i social network per farsi conoscere e stabilire relazioni con gli atleti, nel caso in cui l’atleta sia interessato ad intraprendere un percorso con un pt dovrà contattarlo tramite email e così avanzerà il rapporto tra i due. In alcuni casi vengono anche utilizzati sistemi creati per freelancer come Fiverr. Fiverr è probabilmente costruito con un’architettura MVC, la tecnologia di backend usata è Ruby mentre per il frontend utilizza un framework Javascript (Ract). Non si possono avere informazioni sulla gestione dei dati persistenti perchè hanno deciso di dividere il backend dal frontend: su un server risiede il backend con un probabile DBMS, il backend realizza delle REST API ed il frontend, posizionato su un server differente, sfrutta tali API per poter accedere ai dati con lo scopo di mostrarli, crearne di nuovi, aggiornarli o eliminarli (CRUD operation).</w:t>
+        <w:t xml:space="preserve">Non ci sono piattaforme simili ad </w:t>
+      </w:r>
+      <w:r>
+        <w:rPr>
+          <w:rtl w:val="0"/>
+        </w:rPr>
+        <w:t xml:space="preserve">urCoach</w:t>
+      </w:r>
+      <w:r>
+        <w:rPr>
+          <w:rtl w:val="0"/>
+        </w:rPr>
+        <w:t xml:space="preserve">. Attualmente pt che offrono online coaching utilizzano i social network per farsi conoscere e stabilire relazioni con gli atleti, nel caso in cui l’atleta sia interessato ad intraprendere un percorso con un pt dovrà contattarlo tramite email e così avanzerà il rapporto tra i due. In alcuni casi vengono anche utilizzati sistemi creati per freelancer come Fiverr. Fiverr è probabilmente costruito con un’architettura MVC, la tecnologia di backend usata è Ruby mentre per il frontend utilizza un framework Javascript (Ract). Non si possono avere informazioni sulla gestione dei dati persistenti perchè hanno deciso di dividere il backend dal </w:t>
+      </w:r>
+      <w:r>
+        <w:rPr>
+          <w:rtl w:val="0"/>
+        </w:rPr>
+        <w:t xml:space="preserve">frontend</w:t>
+      </w:r>
+      <w:r>
+        <w:rPr>
+          <w:rtl w:val="0"/>
+        </w:rPr>
+        <w:t xml:space="preserve">: su un server risiede il backend con un probabile DBMS, il backend realizza delle REST API ed il frontend, posizionato su un server differente, sfrutta tali API per poter accedere ai dati con lo scopo di mostrarli, crearne di nuovi, aggiornarli o eliminarli (CRUD operation).</w:t>
       </w:r>
     </w:p>
     <w:p>
@@ -1086,8 +3211,8 @@
         <w:pStyle w:val="Heading1"/>
         <w:rPr/>
       </w:pPr>
-      <w:bookmarkStart w:colFirst="0" w:colLast="0" w:name="_yboa2sv0i54t" w:id="17"/>
-      <w:bookmarkEnd w:id="17"/>
+      <w:bookmarkStart w:colFirst="0" w:colLast="0" w:name="_yboa2sv0i54t" w:id="18"/>
+      <w:bookmarkEnd w:id="18"/>
       <w:r>
         <w:br w:type="page"/>
       </w:r>
@@ -1102,8 +3227,8 @@
         <w:pStyle w:val="Heading1"/>
         <w:rPr/>
       </w:pPr>
-      <w:bookmarkStart w:colFirst="0" w:colLast="0" w:name="_in6vf4bruyme" w:id="18"/>
-      <w:bookmarkEnd w:id="18"/>
+      <w:bookmarkStart w:colFirst="0" w:colLast="0" w:name="_in6vf4bruyme" w:id="19"/>
+      <w:bookmarkEnd w:id="19"/>
       <w:r>
         <w:rPr>
           <w:rtl w:val="0"/>
@@ -1116,8 +3241,8 @@
         <w:pStyle w:val="Heading2"/>
         <w:rPr/>
       </w:pPr>
-      <w:bookmarkStart w:colFirst="0" w:colLast="0" w:name="_o662q9xbo0mj" w:id="19"/>
-      <w:bookmarkEnd w:id="19"/>
+      <w:bookmarkStart w:colFirst="0" w:colLast="0" w:name="_o662q9xbo0mj" w:id="20"/>
+      <w:bookmarkEnd w:id="20"/>
       <w:r>
         <w:rPr>
           <w:rtl w:val="0"/>
@@ -1133,36 +3258,27 @@
         <w:rPr>
           <w:rtl w:val="0"/>
         </w:rPr>
-        <w:t xml:space="preserve">urCoach è un’applicazione distribuita che fornisce un’interfaccia web. Essa, inoltre, ricorre all’utilizzo di un database relazionale per il salvataggio dei dati persistenti.</w:t>
+        <w:t xml:space="preserve">urCoach</w:t>
+      </w:r>
+      <w:r>
+        <w:rPr>
+          <w:rtl w:val="0"/>
+        </w:rPr>
+        <w:t xml:space="preserve"> è un’applicazione distribuita che fornisce un’interfaccia web. Essa, inoltre, ricorre all’utilizzo di un database relazionale per il salvataggio dei dati persistenti.</w:t>
       </w:r>
     </w:p>
     <w:p>
       <w:pPr>
         <w:pStyle w:val="Heading2"/>
-        <w:rPr>
-          <w:sz w:val="22"/>
-          <w:szCs w:val="22"/>
-        </w:rPr>
-      </w:pPr>
-      <w:bookmarkStart w:colFirst="0" w:colLast="0" w:name="_bhicd560jswm" w:id="20"/>
-      <w:bookmarkEnd w:id="20"/>
-      <w:r>
-        <w:rPr>
-          <w:rtl w:val="0"/>
-        </w:rPr>
-        <w:t xml:space="preserve">3.2 </w:t>
-      </w:r>
-      <w:r>
-        <w:rPr>
-          <w:rtl w:val="0"/>
-        </w:rPr>
-        <w:t xml:space="preserve">Decomposizione</w:t>
-      </w:r>
-      <w:r>
-        <w:rPr>
-          <w:rtl w:val="0"/>
-        </w:rPr>
-        <w:t xml:space="preserve"> in sottosistemi</w:t>
+        <w:rPr/>
+      </w:pPr>
+      <w:bookmarkStart w:colFirst="0" w:colLast="0" w:name="_bhicd560jswm" w:id="21"/>
+      <w:bookmarkEnd w:id="21"/>
+      <w:r>
+        <w:rPr>
+          <w:rtl w:val="0"/>
+        </w:rPr>
+        <w:t xml:space="preserve">3.2 Scomposizione in sottosistemi</w:t>
       </w:r>
       <w:r>
         <w:rPr/>
@@ -1216,7 +3332,19 @@
         <w:rPr>
           <w:rtl w:val="0"/>
         </w:rPr>
-        <w:t xml:space="preserve">Si è deciso di basare urCoach su un’architettura MVC organizzata in modo da minimizzare l’accoppiamento e favorire un’alta coesione, vediamo il sistema suddiviso su tre livelli:</w:t>
+        <w:t xml:space="preserve">Si è deciso di basare </w:t>
+      </w:r>
+      <w:r>
+        <w:rPr>
+          <w:rtl w:val="0"/>
+        </w:rPr>
+        <w:t xml:space="preserve">urCoach</w:t>
+      </w:r>
+      <w:r>
+        <w:rPr>
+          <w:rtl w:val="0"/>
+        </w:rPr>
+        <w:t xml:space="preserve"> su un’architettura MVC organizzata in modo da minimizzare l’accoppiamento e favorire un’alta coesione, vediamo il sistema suddiviso su tre livelli:</w:t>
       </w:r>
     </w:p>
     <w:p>
@@ -1234,7 +3362,31 @@
         <w:rPr>
           <w:rtl w:val="0"/>
         </w:rPr>
-        <w:t xml:space="preserve">Il livello di presentazione che contiene solo il Frontend, ovvero l’interfaccia che gli utenti utilizzeranno per interagire col sistema</w:t>
+        <w:t xml:space="preserve">Il livello di presentazione che contiene solo il </w:t>
+      </w:r>
+      <w:r>
+        <w:rPr>
+          <w:rtl w:val="0"/>
+        </w:rPr>
+        <w:t xml:space="preserve">Frontend</w:t>
+      </w:r>
+      <w:r>
+        <w:rPr>
+          <w:rtl w:val="0"/>
+        </w:rPr>
+        <w:t xml:space="preserve">, ovvero l’interfaccia che gli utenti </w:t>
+      </w:r>
+      <w:r>
+        <w:rPr>
+          <w:rtl w:val="0"/>
+        </w:rPr>
+        <w:t xml:space="preserve">utilizzeranno</w:t>
+      </w:r>
+      <w:r>
+        <w:rPr>
+          <w:rtl w:val="0"/>
+        </w:rPr>
+        <w:t xml:space="preserve"> per interagire col sistema</w:t>
       </w:r>
     </w:p>
     <w:p>
@@ -1289,33 +3441,55 @@
         <w:pStyle w:val="Heading2"/>
         <w:rPr/>
       </w:pPr>
-      <w:bookmarkStart w:colFirst="0" w:colLast="0" w:name="_841dedxoxvur" w:id="21"/>
-      <w:bookmarkEnd w:id="21"/>
-      <w:r>
-        <w:rPr>
-          <w:rtl w:val="0"/>
-        </w:rPr>
-        <w:t xml:space="preserve">3.3 Hardware/software mapping</w:t>
+      <w:bookmarkStart w:colFirst="0" w:colLast="0" w:name="_841dedxoxvur" w:id="22"/>
+      <w:bookmarkEnd w:id="22"/>
+      <w:r>
+        <w:br w:type="page"/>
+      </w:r>
+      <w:r>
+        <w:rPr>
+          <w:rtl w:val="0"/>
+        </w:rPr>
       </w:r>
     </w:p>
     <w:p>
       <w:pPr>
+        <w:pStyle w:val="Heading2"/>
         <w:rPr/>
       </w:pPr>
-      <w:r>
-        <w:rPr>
-          <w:rtl w:val="0"/>
-        </w:rPr>
-        <w:t xml:space="preserve">urCoach consiste di un’applicazione distribuita installabile su un qualsiasi server in grado di eseguire Java e MySQL. L’architettura scelta prevede l’interazione della piattaforma con un database: date le risorse si ritiene opportuno installare sia il web server che il database in un unico nodo. Il sistema sarà accessibile tramite comuni browser web installati sui dispositivi a disposizione degli attori.</w:t>
+      <w:bookmarkStart w:colFirst="0" w:colLast="0" w:name="_85p6jgq66h9" w:id="23"/>
+      <w:bookmarkEnd w:id="23"/>
+      <w:r>
+        <w:rPr>
+          <w:rtl w:val="0"/>
+        </w:rPr>
+        <w:t xml:space="preserve">3.3 Hardware/software mapping</w:t>
       </w:r>
     </w:p>
     <w:p>
       <w:pPr>
+        <w:rPr/>
+      </w:pPr>
+      <w:r>
+        <w:rPr>
+          <w:rtl w:val="0"/>
+        </w:rPr>
+        <w:t xml:space="preserve">urCoach</w:t>
+      </w:r>
+      <w:r>
+        <w:rPr>
+          <w:rtl w:val="0"/>
+        </w:rPr>
+        <w:t xml:space="preserve"> consiste di un’applicazione distribuita installabile su un qualsiasi server in grado di eseguire Java e MySQL. L’architettura scelta prevede l’interazione della piattaforma con un database: date le risorse si ritiene opportuno installare sia il web server che il database in un unico nodo. Il sistema sarà accessibile tramite comuni browser web installati sui dispositivi a disposizione degli attori.</w:t>
+      </w:r>
+    </w:p>
+    <w:p>
+      <w:pPr>
         <w:pStyle w:val="Heading2"/>
         <w:rPr/>
       </w:pPr>
-      <w:bookmarkStart w:colFirst="0" w:colLast="0" w:name="_s9gbcmz15lsw" w:id="22"/>
-      <w:bookmarkEnd w:id="22"/>
+      <w:bookmarkStart w:colFirst="0" w:colLast="0" w:name="_s9gbcmz15lsw" w:id="24"/>
+      <w:bookmarkEnd w:id="24"/>
       <w:r>
         <w:rPr/>
         <w:drawing>
@@ -1365,8 +3539,8 @@
         <w:pStyle w:val="Heading2"/>
         <w:rPr/>
       </w:pPr>
-      <w:bookmarkStart w:colFirst="0" w:colLast="0" w:name="_yingseyprlf5" w:id="23"/>
-      <w:bookmarkEnd w:id="23"/>
+      <w:bookmarkStart w:colFirst="0" w:colLast="0" w:name="_yingseyprlf5" w:id="25"/>
+      <w:bookmarkEnd w:id="25"/>
       <w:r>
         <w:rPr>
           <w:rtl w:val="0"/>
@@ -1447,8 +3621,8 @@
         <w:pStyle w:val="Heading2"/>
         <w:rPr/>
       </w:pPr>
-      <w:bookmarkStart w:colFirst="0" w:colLast="0" w:name="_2z3zdt1lc2j9" w:id="24"/>
-      <w:bookmarkEnd w:id="24"/>
+      <w:bookmarkStart w:colFirst="0" w:colLast="0" w:name="_2z3zdt1lc2j9" w:id="26"/>
+      <w:bookmarkEnd w:id="26"/>
       <w:r>
         <w:br w:type="page"/>
       </w:r>
@@ -1463,8 +3637,8 @@
         <w:pStyle w:val="Heading2"/>
         <w:rPr/>
       </w:pPr>
-      <w:bookmarkStart w:colFirst="0" w:colLast="0" w:name="_h4kzcldq9hsj" w:id="25"/>
-      <w:bookmarkEnd w:id="25"/>
+      <w:bookmarkStart w:colFirst="0" w:colLast="0" w:name="_h4kzcldq9hsj" w:id="27"/>
+      <w:bookmarkEnd w:id="27"/>
       <w:r>
         <w:rPr>
           <w:rtl w:val="0"/>
@@ -1480,7 +3654,43 @@
         <w:rPr>
           <w:rtl w:val="0"/>
         </w:rPr>
-        <w:t xml:space="preserve">Il controllo degli accessi è garantito tramite l’utilizzo di username e password per gli utenti del sistema che hanno possibilità di creare o modificare gli oggetti che modellano entità di dominio, così da prevenire accessi non autorizzati ad informazioni sensibili. Sottolineiamo che il sistema non fornirà un metodo di recupero della password.. Si ricorrerà all’utilizzo della sessione del server per tenere traccia dell’utente loggato. Per questioni di efficienza, la sessione sarà attiva per soli 30 minuti dopo l’ultima interazione dell’utente col sistema. Il salvataggio delle password nel database sarà cifrato con [CIFRATURA]. Le operazioni che gli utenti dell’applicazione web possono effettuare sugli oggetti sono riportate nella tabella che segue:</w:t>
+        <w:t xml:space="preserve">Il controllo degli accessi è garantito tramite l’utilizzo di username e password per gli utenti del sistema che hanno possibilità di creare o modificare gli oggetti che modellano entità di dominio, così da prevenire accessi non autorizzati ad informazioni sensibili. Sottolineiamo che il sistema non fornirà un metodo di recupero della password.. Si </w:t>
+      </w:r>
+      <w:r>
+        <w:rPr>
+          <w:rtl w:val="0"/>
+        </w:rPr>
+        <w:t xml:space="preserve">ricorrerà</w:t>
+      </w:r>
+      <w:r>
+        <w:rPr>
+          <w:rtl w:val="0"/>
+        </w:rPr>
+        <w:t xml:space="preserve"> all’utilizzo della sessione del server per tenere traccia dell’utente loggato. Per questioni di efficienza, la sessione sarà attiva per soli 30 minuti dopo l’ultima interazione dell’utente </w:t>
+      </w:r>
+      <w:r>
+        <w:rPr>
+          <w:rtl w:val="0"/>
+        </w:rPr>
+        <w:t xml:space="preserve">col</w:t>
+      </w:r>
+      <w:r>
+        <w:rPr>
+          <w:rtl w:val="0"/>
+        </w:rPr>
+        <w:t xml:space="preserve"> sistema. Il salvataggio delle password nel database sarà </w:t>
+      </w:r>
+      <w:r>
+        <w:rPr>
+          <w:rtl w:val="0"/>
+        </w:rPr>
+        <w:t xml:space="preserve">cifrato</w:t>
+      </w:r>
+      <w:r>
+        <w:rPr>
+          <w:rtl w:val="0"/>
+        </w:rPr>
+        <w:t xml:space="preserve"> con [CIFRATURA]. Le operazioni che gli utenti dell’applicazione web possono effettuare sugli oggetti sono riportate nella tabella che segue:</w:t>
       </w:r>
     </w:p>
     <w:p>
@@ -1521,15 +3731,15 @@
         <w:tblLook w:val="0600"/>
       </w:tblPr>
       <w:tblGrid>
-        <w:gridCol w:w="1590"/>
-        <w:gridCol w:w="1905"/>
+        <w:gridCol w:w="1710"/>
+        <w:gridCol w:w="1785"/>
         <w:gridCol w:w="1755"/>
         <w:gridCol w:w="1815"/>
         <w:gridCol w:w="1954.1584158415842"/>
         <w:tblGridChange w:id="0">
           <w:tblGrid>
-            <w:gridCol w:w="1590"/>
-            <w:gridCol w:w="1905"/>
+            <w:gridCol w:w="1710"/>
+            <w:gridCol w:w="1785"/>
             <w:gridCol w:w="1755"/>
             <w:gridCol w:w="1815"/>
             <w:gridCol w:w="1954.1584158415842"/>
@@ -1764,16 +3974,16 @@
           <w:tbl>
             <w:tblPr>
               <w:tblStyle w:val="Table3"/>
-              <w:tblW w:w="1365.0" w:type="dxa"/>
+              <w:tblW w:w="1455.0" w:type="dxa"/>
               <w:jc w:val="left"/>
               <w:tblLayout w:type="fixed"/>
               <w:tblLook w:val="0600"/>
             </w:tblPr>
             <w:tblGrid>
-              <w:gridCol w:w="1365"/>
+              <w:gridCol w:w="1455"/>
               <w:tblGridChange w:id="0">
                 <w:tblGrid>
-                  <w:gridCol w:w="1365"/>
+                  <w:gridCol w:w="1455"/>
                 </w:tblGrid>
               </w:tblGridChange>
             </w:tblGrid>
@@ -3242,8 +5452,8 @@
         <w:pStyle w:val="Heading2"/>
         <w:rPr/>
       </w:pPr>
-      <w:bookmarkStart w:colFirst="0" w:colLast="0" w:name="_e5asvs7s2lb5" w:id="26"/>
-      <w:bookmarkEnd w:id="26"/>
+      <w:bookmarkStart w:colFirst="0" w:colLast="0" w:name="_e5asvs7s2lb5" w:id="28"/>
+      <w:bookmarkEnd w:id="28"/>
       <w:r>
         <w:br w:type="page"/>
       </w:r>
@@ -3258,8 +5468,8 @@
         <w:pStyle w:val="Heading2"/>
         <w:rPr/>
       </w:pPr>
-      <w:bookmarkStart w:colFirst="0" w:colLast="0" w:name="_19inxd3o3c4h" w:id="27"/>
-      <w:bookmarkEnd w:id="27"/>
+      <w:bookmarkStart w:colFirst="0" w:colLast="0" w:name="_19inxd3o3c4h" w:id="29"/>
+      <w:bookmarkEnd w:id="29"/>
       <w:r>
         <w:rPr>
           <w:rtl w:val="0"/>
@@ -3287,6 +5497,22 @@
           <w:rtl w:val="0"/>
         </w:rPr>
         <w:t xml:space="preserve">Questa soluzione permette al sistema di poter rispondere a più utenti contemporaneamente ma richiede che gli accessi in scrittura ai dati persistenti avvengano sequenzialmente, gestendo opportunamente le sezioni critiche. In generale, ogni richiesta da parte di un utente verrà eseguita in un thread dedicato.</w:t>
+      </w:r>
+    </w:p>
+    <w:p>
+      <w:pPr>
+        <w:pStyle w:val="Heading2"/>
+        <w:rPr/>
+      </w:pPr>
+      <w:bookmarkStart w:colFirst="0" w:colLast="0" w:name="_q8psva13vknk" w:id="30"/>
+      <w:bookmarkEnd w:id="30"/>
+      <w:r>
+        <w:br w:type="page"/>
+      </w:r>
+      <w:r>
+        <w:rPr>
+          <w:rtl w:val="0"/>
+        </w:rPr>
       </w:r>
     </w:p>
     <w:p>
@@ -3298,8 +5524,8 @@
           <w:szCs w:val="32"/>
         </w:rPr>
       </w:pPr>
-      <w:bookmarkStart w:colFirst="0" w:colLast="0" w:name="_q8psva13vknk" w:id="28"/>
-      <w:bookmarkEnd w:id="28"/>
+      <w:bookmarkStart w:colFirst="0" w:colLast="0" w:name="_7afkkyqjgqvu" w:id="31"/>
+      <w:bookmarkEnd w:id="31"/>
       <w:r>
         <w:rPr>
           <w:color w:val="000000"/>
@@ -3315,8 +5541,8 @@
         <w:pStyle w:val="Heading3"/>
         <w:rPr/>
       </w:pPr>
-      <w:bookmarkStart w:colFirst="0" w:colLast="0" w:name="_9cmync62ndm5" w:id="29"/>
-      <w:bookmarkEnd w:id="29"/>
+      <w:bookmarkStart w:colFirst="0" w:colLast="0" w:name="_9cmync62ndm5" w:id="32"/>
+      <w:bookmarkEnd w:id="32"/>
       <w:r>
         <w:rPr>
           <w:rtl w:val="0"/>
@@ -3623,6 +5849,11 @@
                       <w:rtl w:val="0"/>
                     </w:rPr>
                     <w:t xml:space="preserve">urCoach</w:t>
+                  </w:r>
+                  <w:r>
+                    <w:rPr>
+                      <w:rtl w:val="0"/>
+                    </w:rPr>
                   </w:r>
                 </w:p>
               </w:tc>
@@ -3733,7 +5964,19 @@
                     <w:rPr>
                       <w:rtl w:val="0"/>
                     </w:rPr>
-                    <w:t xml:space="preserve">Il sistema inizia l’esecuzione creando manager ed inizializzandoli.</w:t>
+                    <w:t xml:space="preserve">Il sistema inizia l’esecuzione creando manager ed </w:t>
+                  </w:r>
+                  <w:r>
+                    <w:rPr>
+                      <w:rtl w:val="0"/>
+                    </w:rPr>
+                    <w:t xml:space="preserve">inizializzandoli</w:t>
+                  </w:r>
+                  <w:r>
+                    <w:rPr>
+                      <w:rtl w:val="0"/>
+                    </w:rPr>
+                    <w:t xml:space="preserve">.</w:t>
                   </w:r>
                 </w:p>
               </w:tc>
@@ -3898,8 +6141,8 @@
         <w:pStyle w:val="Heading2"/>
         <w:rPr/>
       </w:pPr>
-      <w:bookmarkStart w:colFirst="0" w:colLast="0" w:name="_q1ihjiupaq64" w:id="30"/>
-      <w:bookmarkEnd w:id="30"/>
+      <w:bookmarkStart w:colFirst="0" w:colLast="0" w:name="_q1ihjiupaq64" w:id="33"/>
+      <w:bookmarkEnd w:id="33"/>
       <w:r>
         <w:br w:type="page"/>
       </w:r>
@@ -3914,8 +6157,8 @@
         <w:pStyle w:val="Heading3"/>
         <w:rPr/>
       </w:pPr>
-      <w:bookmarkStart w:colFirst="0" w:colLast="0" w:name="_n9t85mops6lb" w:id="31"/>
-      <w:bookmarkEnd w:id="31"/>
+      <w:bookmarkStart w:colFirst="0" w:colLast="0" w:name="_n9t85mops6lb" w:id="34"/>
+      <w:bookmarkEnd w:id="34"/>
       <w:r>
         <w:rPr>
           <w:rtl w:val="0"/>
@@ -4218,6 +6461,11 @@
                       <w:rtl w:val="0"/>
                     </w:rPr>
                     <w:t xml:space="preserve">urCoach</w:t>
+                  </w:r>
+                  <w:r>
+                    <w:rPr>
+                      <w:rtl w:val="0"/>
+                    </w:rPr>
                   </w:r>
                 </w:p>
               </w:tc>
@@ -4490,8 +6738,8 @@
         <w:pStyle w:val="Heading3"/>
         <w:rPr/>
       </w:pPr>
-      <w:bookmarkStart w:colFirst="0" w:colLast="0" w:name="_75q6o4f4spex" w:id="32"/>
-      <w:bookmarkEnd w:id="32"/>
+      <w:bookmarkStart w:colFirst="0" w:colLast="0" w:name="_75q6o4f4spex" w:id="35"/>
+      <w:bookmarkEnd w:id="35"/>
       <w:r>
         <w:br w:type="page"/>
       </w:r>
@@ -4506,8 +6754,8 @@
         <w:pStyle w:val="Heading1"/>
         <w:rPr/>
       </w:pPr>
-      <w:bookmarkStart w:colFirst="0" w:colLast="0" w:name="_tnqhfy4l345" w:id="33"/>
-      <w:bookmarkEnd w:id="33"/>
+      <w:bookmarkStart w:colFirst="0" w:colLast="0" w:name="_tnqhfy4l345" w:id="36"/>
+      <w:bookmarkEnd w:id="36"/>
       <w:r>
         <w:rPr>
           <w:rtl w:val="0"/>
@@ -4830,6 +7078,11 @@
               </w:rPr>
               <w:t xml:space="preserve">visualizzaCarrello</w:t>
             </w:r>
+            <w:r>
+              <w:rPr>
+                <w:rtl w:val="0"/>
+              </w:rPr>
+            </w:r>
           </w:p>
         </w:tc>
         <w:tc>
@@ -4892,6 +7145,11 @@
               </w:rPr>
               <w:t xml:space="preserve">aggiungiProdottoAlCarrello</w:t>
             </w:r>
+            <w:r>
+              <w:rPr>
+                <w:rtl w:val="0"/>
+              </w:rPr>
+            </w:r>
           </w:p>
         </w:tc>
         <w:tc>
@@ -4954,6 +7212,11 @@
               </w:rPr>
               <w:t xml:space="preserve">rimuoviProdottodAlCarrello</w:t>
             </w:r>
+            <w:r>
+              <w:rPr>
+                <w:rtl w:val="0"/>
+              </w:rPr>
+            </w:r>
           </w:p>
         </w:tc>
         <w:tc>
@@ -5017,6 +7280,11 @@
               </w:rPr>
               <w:t xml:space="preserve">inserisciDatiPagamento</w:t>
             </w:r>
+            <w:r>
+              <w:rPr>
+                <w:rtl w:val="0"/>
+              </w:rPr>
+            </w:r>
           </w:p>
         </w:tc>
         <w:tc>
@@ -5079,6 +7347,11 @@
               </w:rPr>
               <w:t xml:space="preserve">acquistaServiziNelCarrello</w:t>
             </w:r>
+            <w:r>
+              <w:rPr>
+                <w:rtl w:val="0"/>
+              </w:rPr>
+            </w:r>
           </w:p>
         </w:tc>
         <w:tc>
@@ -5141,6 +7414,11 @@
               </w:rPr>
               <w:t xml:space="preserve">visualizzaStoricoOrdiniGlobale</w:t>
             </w:r>
+            <w:r>
+              <w:rPr>
+                <w:rtl w:val="0"/>
+              </w:rPr>
+            </w:r>
           </w:p>
         </w:tc>
         <w:tc>
@@ -5203,6 +7481,11 @@
                 <w:rtl w:val="0"/>
               </w:rPr>
               <w:t xml:space="preserve">visualizzaStoricoOrdini</w:t>
+            </w:r>
+            <w:r>
+              <w:rPr>
+                <w:rtl w:val="0"/>
+              </w:rPr>
             </w:r>
           </w:p>
         </w:tc>
@@ -5571,6 +7854,11 @@
               </w:rPr>
               <w:t xml:space="preserve">inserimentoServizio</w:t>
             </w:r>
+            <w:r>
+              <w:rPr>
+                <w:rtl w:val="0"/>
+              </w:rPr>
+            </w:r>
           </w:p>
         </w:tc>
         <w:tc>
@@ -5633,6 +7921,11 @@
               </w:rPr>
               <w:t xml:space="preserve">rimuoviServizio</w:t>
             </w:r>
+            <w:r>
+              <w:rPr>
+                <w:rtl w:val="0"/>
+              </w:rPr>
+            </w:r>
           </w:p>
         </w:tc>
         <w:tc>
@@ -5695,6 +7988,11 @@
               </w:rPr>
               <w:t xml:space="preserve">modificaServizio</w:t>
             </w:r>
+            <w:r>
+              <w:rPr>
+                <w:rtl w:val="0"/>
+              </w:rPr>
+            </w:r>
           </w:p>
         </w:tc>
         <w:tc>
@@ -5757,6 +8055,11 @@
               </w:rPr>
               <w:t xml:space="preserve">visualizzaCatalogo</w:t>
             </w:r>
+            <w:r>
+              <w:rPr>
+                <w:rtl w:val="0"/>
+              </w:rPr>
+            </w:r>
           </w:p>
         </w:tc>
         <w:tc>
@@ -5819,6 +8122,11 @@
               </w:rPr>
               <w:t xml:space="preserve">ricercaServizi</w:t>
             </w:r>
+            <w:r>
+              <w:rPr>
+                <w:rtl w:val="0"/>
+              </w:rPr>
+            </w:r>
           </w:p>
         </w:tc>
         <w:tc>
@@ -5881,6 +8189,11 @@
               </w:rPr>
               <w:t xml:space="preserve">filtraServiziPerCategoria</w:t>
             </w:r>
+            <w:r>
+              <w:rPr>
+                <w:rtl w:val="0"/>
+              </w:rPr>
+            </w:r>
           </w:p>
         </w:tc>
         <w:tc>
@@ -5942,6 +8255,11 @@
                 <w:rtl w:val="0"/>
               </w:rPr>
               <w:t xml:space="preserve">filtraServiziPerPrezzo</w:t>
+            </w:r>
+            <w:r>
+              <w:rPr>
+                <w:rtl w:val="0"/>
+              </w:rPr>
             </w:r>
           </w:p>
         </w:tc>
@@ -6497,6 +8815,11 @@
               </w:rPr>
               <w:t xml:space="preserve">accessoPaginaUtente</w:t>
             </w:r>
+            <w:r>
+              <w:rPr>
+                <w:rtl w:val="0"/>
+              </w:rPr>
+            </w:r>
           </w:p>
         </w:tc>
         <w:tc>
@@ -6559,6 +8882,11 @@
               </w:rPr>
               <w:t xml:space="preserve">modificaDatiPersonali</w:t>
             </w:r>
+            <w:r>
+              <w:rPr>
+                <w:rtl w:val="0"/>
+              </w:rPr>
+            </w:r>
           </w:p>
         </w:tc>
         <w:tc>
@@ -6620,6 +8948,11 @@
                 <w:rtl w:val="0"/>
               </w:rPr>
               <w:t xml:space="preserve">rimuoviUtenteRegistrato</w:t>
+            </w:r>
+            <w:r>
+              <w:rPr>
+                <w:rtl w:val="0"/>
+              </w:rPr>
             </w:r>
           </w:p>
         </w:tc>
@@ -6988,6 +9321,11 @@
               </w:rPr>
               <w:t xml:space="preserve">rifiutoPersonalTrainer</w:t>
             </w:r>
+            <w:r>
+              <w:rPr>
+                <w:rtl w:val="0"/>
+              </w:rPr>
+            </w:r>
           </w:p>
         </w:tc>
         <w:tc>
@@ -7049,6 +9387,11 @@
                 <w:rtl w:val="0"/>
               </w:rPr>
               <w:t xml:space="preserve">confermaPersonalTrainer</w:t>
+            </w:r>
+            <w:r>
+              <w:rPr>
+                <w:rtl w:val="0"/>
+              </w:rPr>
             </w:r>
           </w:p>
         </w:tc>
@@ -7155,7 +9498,13 @@
             <w:rPr>
               <w:rtl w:val="0"/>
             </w:rPr>
-            <w:t xml:space="preserve">urCoach - SDD</w:t>
+            <w:t xml:space="preserve">urCoach</w:t>
+          </w:r>
+          <w:r>
+            <w:rPr>
+              <w:rtl w:val="0"/>
+            </w:rPr>
+            <w:t xml:space="preserve"> - SDD</w:t>
           </w:r>
         </w:p>
       </w:tc>

</xml_diff>